<commit_message>
Class Diagram & Documentation
</commit_message>
<xml_diff>
--- a/Documentation/Dokumentation.docx
+++ b/Documentation/Dokumentation.docx
@@ -4,7 +4,7 @@
   <w:body>
     <w:p>
       <w:pPr>
-        <w:pStyle w:val="Title"/>
+        <w:pStyle w:val="Titel"/>
         <w:rPr>
           <w:rFonts w:eastAsiaTheme="minorEastAsia"/>
         </w:rPr>
@@ -16,609 +16,721 @@
         <w:t>Dokumentation</w:t>
       </w:r>
     </w:p>
+    <w:p>
+      <w:pPr>
+        <w:pStyle w:val="Listenabsatz"/>
+        <w:numPr>
+          <w:ilvl w:val="0"/>
+          <w:numId w:val="7"/>
+        </w:numPr>
+        <w:rPr>
+          <w:rStyle w:val="SchwacheHervorhebung"/>
+          <w:i w:val="0"/>
+          <w:iCs w:val="0"/>
+          <w:sz w:val="24"/>
+          <w:szCs w:val="24"/>
+        </w:rPr>
+      </w:pPr>
+      <w:r>
+        <w:rPr>
+          <w:rStyle w:val="SchwacheHervorhebung"/>
+          <w:sz w:val="24"/>
+          <w:szCs w:val="24"/>
+        </w:rPr>
+        <w:t>Beschreibung Programm</w:t>
+      </w:r>
+    </w:p>
+    <w:p>
+      <w:pPr>
+        <w:pStyle w:val="Listenabsatz"/>
+        <w:numPr>
+          <w:ilvl w:val="0"/>
+          <w:numId w:val="7"/>
+        </w:numPr>
+        <w:rPr>
+          <w:rStyle w:val="SchwacheHervorhebung"/>
+          <w:i w:val="0"/>
+          <w:iCs w:val="0"/>
+          <w:sz w:val="24"/>
+          <w:szCs w:val="24"/>
+        </w:rPr>
+      </w:pPr>
+      <w:r>
+        <w:rPr>
+          <w:rStyle w:val="SchwacheHervorhebung"/>
+          <w:sz w:val="24"/>
+          <w:szCs w:val="24"/>
+        </w:rPr>
+        <w:t>Diagramm</w:t>
+      </w:r>
+      <w:r>
+        <w:rPr>
+          <w:rStyle w:val="SchwacheHervorhebung"/>
+          <w:sz w:val="24"/>
+          <w:szCs w:val="24"/>
+        </w:rPr>
+        <w:t>e</w:t>
+      </w:r>
+    </w:p>
+    <w:p>
+      <w:pPr>
+        <w:pStyle w:val="Listenabsatz"/>
+        <w:ind w:left="360"/>
+        <w:rPr>
+          <w:rStyle w:val="SchwacheHervorhebung"/>
+          <w:i w:val="0"/>
+          <w:iCs w:val="0"/>
+          <w:sz w:val="24"/>
+          <w:szCs w:val="24"/>
+        </w:rPr>
+      </w:pPr>
+      <w:r>
+        <w:rPr>
+          <w:rStyle w:val="SchwacheHervorhebung"/>
+          <w:sz w:val="24"/>
+          <w:szCs w:val="24"/>
+        </w:rPr>
+        <w:t>2.1 Use-Case Diagramm</w:t>
+      </w:r>
+    </w:p>
+    <w:p>
+      <w:pPr>
+        <w:pStyle w:val="Listenabsatz"/>
+        <w:ind w:left="360"/>
+        <w:rPr>
+          <w:rStyle w:val="SchwacheHervorhebung"/>
+          <w:i w:val="0"/>
+          <w:iCs w:val="0"/>
+          <w:sz w:val="24"/>
+          <w:szCs w:val="24"/>
+        </w:rPr>
+      </w:pPr>
+      <w:r>
+        <w:rPr>
+          <w:rStyle w:val="SchwacheHervorhebung"/>
+          <w:sz w:val="24"/>
+          <w:szCs w:val="24"/>
+        </w:rPr>
+        <w:t>2.2 Sequenz Diagramm</w:t>
+      </w:r>
+    </w:p>
+    <w:p>
+      <w:pPr>
+        <w:pStyle w:val="Listenabsatz"/>
+        <w:ind w:left="360"/>
+        <w:rPr>
+          <w:rStyle w:val="SchwacheHervorhebung"/>
+          <w:i w:val="0"/>
+          <w:iCs w:val="0"/>
+          <w:sz w:val="24"/>
+          <w:szCs w:val="24"/>
+        </w:rPr>
+      </w:pPr>
+      <w:r>
+        <w:rPr>
+          <w:rStyle w:val="SchwacheHervorhebung"/>
+          <w:sz w:val="24"/>
+          <w:szCs w:val="24"/>
+        </w:rPr>
+        <w:t>2.3 Klassen Diagramm</w:t>
+      </w:r>
+    </w:p>
+    <w:p>
+      <w:pPr>
+        <w:pStyle w:val="Listenabsatz"/>
+        <w:numPr>
+          <w:ilvl w:val="0"/>
+          <w:numId w:val="7"/>
+        </w:numPr>
+        <w:rPr>
+          <w:rStyle w:val="SchwacheHervorhebung"/>
+          <w:i w:val="0"/>
+          <w:iCs w:val="0"/>
+          <w:sz w:val="24"/>
+          <w:szCs w:val="24"/>
+          <w:lang w:val="de-CH"/>
+        </w:rPr>
+      </w:pPr>
+      <w:r>
+        <w:rPr>
+          <w:rStyle w:val="SchwacheHervorhebung"/>
+          <w:sz w:val="24"/>
+          <w:szCs w:val="24"/>
+          <w:lang w:val="de-CH"/>
+        </w:rPr>
+        <w:t>Code / GitHub</w:t>
+      </w:r>
+    </w:p>
+    <w:p>
+      <w:pPr>
+        <w:pStyle w:val="Listenabsatz"/>
+        <w:numPr>
+          <w:ilvl w:val="0"/>
+          <w:numId w:val="7"/>
+        </w:numPr>
+      </w:pPr>
+      <w:r>
+        <w:rPr>
+          <w:rStyle w:val="SchwacheHervorhebung"/>
+          <w:sz w:val="24"/>
+          <w:szCs w:val="24"/>
+        </w:rPr>
+        <w:t>Testing</w:t>
+      </w:r>
+      <w:r>
+        <w:br w:type="page"/>
+      </w:r>
+    </w:p>
     <w:p/>
     <w:p>
       <w:pPr>
-        <w:spacing w:after="225" w:line="240" w:lineRule="auto"/>
+        <w:pStyle w:val="berschrift1"/>
+        <w:rPr>
+          <w:rStyle w:val="SchwacheHervorhebung"/>
+          <w:i w:val="0"/>
+          <w:iCs w:val="0"/>
+          <w:color w:val="2F5496" w:themeColor="accent1" w:themeShade="BF"/>
+        </w:rPr>
+      </w:pPr>
+      <w:r>
+        <w:rPr>
+          <w:rStyle w:val="SchwacheHervorhebung"/>
+          <w:i w:val="0"/>
+          <w:iCs w:val="0"/>
+          <w:color w:val="2F5496" w:themeColor="accent1" w:themeShade="BF"/>
+        </w:rPr>
+        <w:t>1. Beschreibung Programm</w:t>
+      </w:r>
+    </w:p>
+    <w:p>
+      <w:pPr>
+        <w:rPr>
+          <w:lang w:val="de-CH"/>
+        </w:rPr>
+      </w:pPr>
+      <w:r>
+        <w:t xml:space="preserve">Das Konsolenprogramm Gira wird erweitert. In GiraV2 kann der Nutzer nun Tickets in einem Grafischen User-Interface verwalten. Nutzer, Tickets und weiteres werden in Dateien gespeichert, nicht wie in GiraV1, wo man alles bei jedem Programmstart wieder erstellen muss. </w:t>
+      </w:r>
+      <w:r>
+        <w:t>Zudem sollten alle Pfade für Log, sowie Ticket &amp; User Dateien in einer Config-Datei gespeichert werden.</w:t>
+      </w:r>
+    </w:p>
+    <w:p>
+      <w:pPr>
+        <w:pStyle w:val="berschrift1"/>
+        <w:rPr>
+          <w:rStyle w:val="SchwacheHervorhebung"/>
+          <w:i w:val="0"/>
+          <w:iCs w:val="0"/>
+          <w:color w:val="2F5496" w:themeColor="accent1" w:themeShade="BF"/>
+        </w:rPr>
+      </w:pPr>
+      <w:r>
+        <w:rPr>
+          <w:rStyle w:val="SchwacheHervorhebung"/>
+          <w:i w:val="0"/>
+          <w:iCs w:val="0"/>
+          <w:color w:val="2F5496" w:themeColor="accent1" w:themeShade="BF"/>
+        </w:rPr>
+        <w:t>2. Diagramme</w:t>
+      </w:r>
+    </w:p>
+    <w:p>
+      <w:pPr>
+        <w:pStyle w:val="berschrift2"/>
+        <w:rPr>
+          <w:lang w:val="en-US"/>
+        </w:rPr>
+      </w:pPr>
+      <w:r>
+        <w:rPr>
+          <w:lang w:val="en-US"/>
+        </w:rPr>
+        <w:t>2.1 Use-Case Diagramm</w:t>
+      </w:r>
+    </w:p>
+    <w:p>
+      <w:pPr>
+        <w:rPr>
+          <w:lang w:val="en-US"/>
+        </w:rPr>
+      </w:pPr>
+      <w:r>
+        <w:rPr>
+          <w:noProof/>
+        </w:rPr>
+        <w:drawing>
+          <wp:inline distT="0" distB="0" distL="0" distR="0" wp14:anchorId="62784BC0" wp14:editId="31E059BA">
+            <wp:extent cx="4600575" cy="3816039"/>
+            <wp:effectExtent l="0" t="0" r="0" b="0"/>
+            <wp:docPr id="10" name="Grafik 10"/>
+            <wp:cNvGraphicFramePr>
+              <a:graphicFrameLocks xmlns:a="http://schemas.openxmlformats.org/drawingml/2006/main" noChangeAspect="1"/>
+            </wp:cNvGraphicFramePr>
+            <a:graphic xmlns:a="http://schemas.openxmlformats.org/drawingml/2006/main">
+              <a:graphicData uri="http://schemas.openxmlformats.org/drawingml/2006/picture">
+                <pic:pic xmlns:pic="http://schemas.openxmlformats.org/drawingml/2006/picture">
+                  <pic:nvPicPr>
+                    <pic:cNvPr id="0" name="Picture 2"/>
+                    <pic:cNvPicPr>
+                      <a:picLocks noChangeAspect="1" noChangeArrowheads="1"/>
+                    </pic:cNvPicPr>
+                  </pic:nvPicPr>
+                  <pic:blipFill>
+                    <a:blip r:embed="rId10">
+                      <a:extLst>
+                        <a:ext uri="{28A0092B-C50C-407E-A947-70E740481C1C}">
+                          <a14:useLocalDpi xmlns:a14="http://schemas.microsoft.com/office/drawing/2010/main" val="0"/>
+                        </a:ext>
+                      </a:extLst>
+                    </a:blip>
+                    <a:srcRect/>
+                    <a:stretch>
+                      <a:fillRect/>
+                    </a:stretch>
+                  </pic:blipFill>
+                  <pic:spPr bwMode="auto">
+                    <a:xfrm>
+                      <a:off x="0" y="0"/>
+                      <a:ext cx="4653961" cy="3860321"/>
+                    </a:xfrm>
+                    <a:prstGeom prst="rect">
+                      <a:avLst/>
+                    </a:prstGeom>
+                    <a:noFill/>
+                    <a:ln>
+                      <a:noFill/>
+                    </a:ln>
+                  </pic:spPr>
+                </pic:pic>
+              </a:graphicData>
+            </a:graphic>
+          </wp:inline>
+        </w:drawing>
+      </w:r>
+    </w:p>
+    <w:p>
+      <w:pPr>
+        <w:pStyle w:val="berschrift2"/>
+      </w:pPr>
+      <w:r>
+        <w:lastRenderedPageBreak/>
+        <w:t>2.2 Sequenz Diagramm</w:t>
+      </w:r>
+    </w:p>
+    <w:p>
+      <w:pPr>
+        <w:pStyle w:val="berschrift2"/>
+      </w:pPr>
+      <w:r>
+        <w:rPr>
+          <w:noProof/>
+        </w:rPr>
+        <w:drawing>
+          <wp:inline distT="0" distB="0" distL="0" distR="0" wp14:anchorId="30F7EB7F" wp14:editId="3212325E">
+            <wp:extent cx="2914650" cy="2867025"/>
+            <wp:effectExtent l="0" t="0" r="0" b="9525"/>
+            <wp:docPr id="9" name="Grafik 9"/>
+            <wp:cNvGraphicFramePr>
+              <a:graphicFrameLocks xmlns:a="http://schemas.openxmlformats.org/drawingml/2006/main" noChangeAspect="1"/>
+            </wp:cNvGraphicFramePr>
+            <a:graphic xmlns:a="http://schemas.openxmlformats.org/drawingml/2006/main">
+              <a:graphicData uri="http://schemas.openxmlformats.org/drawingml/2006/picture">
+                <pic:pic xmlns:pic="http://schemas.openxmlformats.org/drawingml/2006/picture">
+                  <pic:nvPicPr>
+                    <pic:cNvPr id="0" name="Picture 1"/>
+                    <pic:cNvPicPr>
+                      <a:picLocks noChangeAspect="1" noChangeArrowheads="1"/>
+                    </pic:cNvPicPr>
+                  </pic:nvPicPr>
+                  <pic:blipFill>
+                    <a:blip r:embed="rId11">
+                      <a:extLst>
+                        <a:ext uri="{28A0092B-C50C-407E-A947-70E740481C1C}">
+                          <a14:useLocalDpi xmlns:a14="http://schemas.microsoft.com/office/drawing/2010/main" val="0"/>
+                        </a:ext>
+                      </a:extLst>
+                    </a:blip>
+                    <a:srcRect/>
+                    <a:stretch>
+                      <a:fillRect/>
+                    </a:stretch>
+                  </pic:blipFill>
+                  <pic:spPr bwMode="auto">
+                    <a:xfrm>
+                      <a:off x="0" y="0"/>
+                      <a:ext cx="2914650" cy="2867025"/>
+                    </a:xfrm>
+                    <a:prstGeom prst="rect">
+                      <a:avLst/>
+                    </a:prstGeom>
+                    <a:noFill/>
+                    <a:ln>
+                      <a:noFill/>
+                    </a:ln>
+                  </pic:spPr>
+                </pic:pic>
+              </a:graphicData>
+            </a:graphic>
+          </wp:inline>
+        </w:drawing>
+      </w:r>
+    </w:p>
+    <w:p>
+      <w:pPr>
+        <w:pStyle w:val="berschrift2"/>
+      </w:pPr>
+      <w:r>
+        <w:t>2.3 Klassen Diagramm</w:t>
+      </w:r>
+    </w:p>
+    <w:p>
+      <w:r>
+        <w:rPr>
+          <w:noProof/>
+        </w:rPr>
+        <w:drawing>
+          <wp:inline distT="0" distB="0" distL="0" distR="0" wp14:anchorId="24911322" wp14:editId="7CF0922C">
+            <wp:extent cx="5476875" cy="5032559"/>
+            <wp:effectExtent l="0" t="0" r="0" b="0"/>
+            <wp:docPr id="11" name="Grafik 11"/>
+            <wp:cNvGraphicFramePr>
+              <a:graphicFrameLocks xmlns:a="http://schemas.openxmlformats.org/drawingml/2006/main" noChangeAspect="1"/>
+            </wp:cNvGraphicFramePr>
+            <a:graphic xmlns:a="http://schemas.openxmlformats.org/drawingml/2006/main">
+              <a:graphicData uri="http://schemas.openxmlformats.org/drawingml/2006/picture">
+                <pic:pic xmlns:pic="http://schemas.openxmlformats.org/drawingml/2006/picture">
+                  <pic:nvPicPr>
+                    <pic:cNvPr id="0" name="Picture 3"/>
+                    <pic:cNvPicPr>
+                      <a:picLocks noChangeAspect="1" noChangeArrowheads="1"/>
+                    </pic:cNvPicPr>
+                  </pic:nvPicPr>
+                  <pic:blipFill>
+                    <a:blip r:embed="rId12">
+                      <a:extLst>
+                        <a:ext uri="{28A0092B-C50C-407E-A947-70E740481C1C}">
+                          <a14:useLocalDpi xmlns:a14="http://schemas.microsoft.com/office/drawing/2010/main" val="0"/>
+                        </a:ext>
+                      </a:extLst>
+                    </a:blip>
+                    <a:srcRect/>
+                    <a:stretch>
+                      <a:fillRect/>
+                    </a:stretch>
+                  </pic:blipFill>
+                  <pic:spPr bwMode="auto">
+                    <a:xfrm>
+                      <a:off x="0" y="0"/>
+                      <a:ext cx="5503184" cy="5056734"/>
+                    </a:xfrm>
+                    <a:prstGeom prst="rect">
+                      <a:avLst/>
+                    </a:prstGeom>
+                    <a:noFill/>
+                    <a:ln>
+                      <a:noFill/>
+                    </a:ln>
+                  </pic:spPr>
+                </pic:pic>
+              </a:graphicData>
+            </a:graphic>
+          </wp:inline>
+        </w:drawing>
+      </w:r>
+    </w:p>
+    <w:p>
+      <w:pPr>
+        <w:pStyle w:val="berschrift1"/>
+        <w:rPr>
+          <w:rStyle w:val="SchwacheHervorhebung"/>
+          <w:i w:val="0"/>
+          <w:iCs w:val="0"/>
+          <w:color w:val="2F5496" w:themeColor="accent1" w:themeShade="BF"/>
+        </w:rPr>
+      </w:pPr>
+      <w:r>
+        <w:rPr>
+          <w:rStyle w:val="SchwacheHervorhebung"/>
+          <w:i w:val="0"/>
+          <w:iCs w:val="0"/>
+          <w:color w:val="2F5496" w:themeColor="accent1" w:themeShade="BF"/>
+        </w:rPr>
+        <w:lastRenderedPageBreak/>
+        <w:t>3. Code / GitHub</w:t>
+      </w:r>
+    </w:p>
+    <w:p>
+      <w:pPr>
+        <w:rPr>
+          <w:rStyle w:val="SchwacheHervorhebung"/>
+          <w:i w:val="0"/>
+          <w:iCs w:val="0"/>
+          <w:color w:val="auto"/>
+          <w:lang w:val="de-CH"/>
+        </w:rPr>
+      </w:pPr>
+      <w:r>
+        <w:rPr>
+          <w:lang w:val="de-CH"/>
+        </w:rPr>
+        <w:t xml:space="preserve">Github Link: </w:t>
+      </w:r>
+      <w:hyperlink r:id="rId13" w:history="1">
+        <w:r>
+          <w:rPr>
+            <w:rStyle w:val="Hyperlink"/>
+            <w:lang w:val="de-CH"/>
+          </w:rPr>
+          <w:t>https://github.co</w:t>
+        </w:r>
+        <w:r>
+          <w:rPr>
+            <w:rStyle w:val="Hyperlink"/>
+            <w:lang w:val="de-CH"/>
+          </w:rPr>
+          <w:t>m</w:t>
+        </w:r>
+        <w:r>
+          <w:rPr>
+            <w:rStyle w:val="Hyperlink"/>
+            <w:lang w:val="de-CH"/>
+          </w:rPr>
+          <w:t>/speyck/Gira</w:t>
+        </w:r>
+        <w:r>
+          <w:rPr>
+            <w:rStyle w:val="Hyperlink"/>
+            <w:lang w:val="de-CH"/>
+          </w:rPr>
+          <w:t>V2</w:t>
+        </w:r>
+        <w:r>
+          <w:rPr>
+            <w:rStyle w:val="Hyperlink"/>
+            <w:lang w:val="de-CH"/>
+          </w:rPr>
+          <w:t>/</w:t>
+        </w:r>
+      </w:hyperlink>
+    </w:p>
+    <w:p>
+      <w:pPr>
+        <w:pStyle w:val="berschrift1"/>
+      </w:pPr>
+      <w:r>
+        <w:rPr>
+          <w:rStyle w:val="SchwacheHervorhebung"/>
+          <w:i w:val="0"/>
+          <w:iCs w:val="0"/>
+          <w:color w:val="2F5496" w:themeColor="accent1" w:themeShade="BF"/>
+        </w:rPr>
+        <w:t>4. Testfälle</w:t>
+      </w:r>
+    </w:p>
+    <w:p>
+      <w:pPr>
+        <w:pStyle w:val="berschrift2"/>
+      </w:pPr>
+      <w:r>
+        <w:t>Ziel des Tests</w:t>
+      </w:r>
+    </w:p>
+    <w:p>
+      <w:pPr>
+        <w:pStyle w:val="berschrift2"/>
+      </w:pPr>
+      <w:r>
+        <w:t>Art des Tests</w:t>
+      </w:r>
+    </w:p>
+    <w:p>
+      <w:pPr>
+        <w:pStyle w:val="berschrift2"/>
+      </w:pPr>
+      <w:r>
+        <w:t>Testvorgehen</w:t>
+      </w:r>
+    </w:p>
+    <w:p>
+      <w:pPr>
+        <w:pStyle w:val="berschrift2"/>
+      </w:pPr>
+      <w:r>
+        <w:t>Testprotokoll</w:t>
+      </w:r>
+    </w:p>
+    <w:p>
+      <w:pPr>
+        <w:pStyle w:val="berschrift2"/>
+      </w:pPr>
+      <w:r>
+        <w:t>Verwendete Hilfsmittel</w:t>
+      </w:r>
+    </w:p>
+    <w:p>
+      <w:pPr>
+        <w:pStyle w:val="berschrift2"/>
+      </w:pPr>
+      <w:r>
+        <w:t>Anforderung an das Testobjekt</w:t>
+      </w:r>
+    </w:p>
+    <w:p>
+      <w:pPr>
+        <w:pStyle w:val="berschrift2"/>
+      </w:pPr>
+      <w:r>
+        <w:t>Abbruchkriterien</w:t>
+      </w:r>
+    </w:p>
+    <w:p>
+      <w:pPr>
+        <w:pStyle w:val="berschrift2"/>
+      </w:pPr>
+      <w:r>
+        <w:t>Dokumentation der Testresultate</w:t>
+      </w:r>
+    </w:p>
+    <w:p>
+      <w:pPr>
+        <w:pStyle w:val="berschrift2"/>
+      </w:pPr>
+      <w:r>
+        <w:t xml:space="preserve">Durchführung </w:t>
+      </w:r>
+    </w:p>
+    <w:p>
+      <w:pPr>
+        <w:pStyle w:val="berschrift2"/>
+      </w:pPr>
+      <w:r>
+        <w:t>Aufbau der Testfälle</w:t>
+      </w:r>
+    </w:p>
+    <w:p>
+      <w:pPr>
+        <w:pStyle w:val="berschrift4"/>
+      </w:pPr>
+      <w:r>
+        <w:t>Titel</w:t>
+      </w:r>
+    </w:p>
+    <w:p>
+      <w:pPr>
+        <w:pStyle w:val="Listenabsatz"/>
+        <w:numPr>
+          <w:ilvl w:val="0"/>
+          <w:numId w:val="10"/>
+        </w:numPr>
+        <w:rPr>
+          <w:u w:val="single"/>
+        </w:rPr>
+      </w:pPr>
+      <w:r>
+        <w:rPr>
+          <w:u w:val="single"/>
+        </w:rPr>
+        <w:t>Eingabe</w:t>
+      </w:r>
+      <w:r>
+        <w:rPr>
+          <w:u w:val="single"/>
+        </w:rPr>
+        <w:t>:</w:t>
+      </w:r>
+    </w:p>
+    <w:p>
+      <w:pPr>
+        <w:pStyle w:val="Listenabsatz"/>
+        <w:numPr>
+          <w:ilvl w:val="0"/>
+          <w:numId w:val="10"/>
+        </w:numPr>
+        <w:rPr>
+          <w:u w:val="single"/>
+        </w:rPr>
+      </w:pPr>
+      <w:r>
+        <w:rPr>
+          <w:u w:val="single"/>
+        </w:rPr>
+        <w:t>Erwartete Ausgabe</w:t>
+      </w:r>
+      <w:r>
+        <w:rPr>
+          <w:u w:val="single"/>
+        </w:rPr>
+        <w:t>:</w:t>
+      </w:r>
+    </w:p>
+    <w:p>
+      <w:pPr>
+        <w:pStyle w:val="Listenabsatz"/>
+        <w:numPr>
+          <w:ilvl w:val="0"/>
+          <w:numId w:val="10"/>
+        </w:numPr>
+        <w:rPr>
+          <w:u w:val="single"/>
+        </w:rPr>
+      </w:pPr>
+      <w:r>
+        <w:rPr>
+          <w:u w:val="single"/>
+        </w:rPr>
+        <w:t>Ausgabe:</w:t>
+      </w:r>
+    </w:p>
+    <w:p>
+      <w:pPr>
+        <w:pStyle w:val="Listenabsatz"/>
+        <w:numPr>
+          <w:ilvl w:val="0"/>
+          <w:numId w:val="10"/>
+        </w:numPr>
+        <w:rPr>
+          <w:u w:val="single"/>
+        </w:rPr>
+      </w:pPr>
+      <w:r>
+        <w:rPr>
+          <w:u w:val="single"/>
+        </w:rPr>
+        <w:t>Analyse:</w:t>
+      </w:r>
+    </w:p>
+    <w:p>
+      <w:pPr>
+        <w:ind w:left="360"/>
+      </w:pPr>
+      <w:r>
+        <w:t>&lt;Bild&gt;</w:t>
+      </w:r>
+    </w:p>
+    <w:p>
+      <w:pPr>
+        <w:pStyle w:val="berschrift2"/>
+      </w:pPr>
+      <w:r>
+        <w:t>Testfälle</w:t>
+      </w:r>
+    </w:p>
+    <w:p>
+      <w:pPr>
+        <w:pStyle w:val="berschrift1"/>
         <w:rPr>
           <w:rFonts w:eastAsia="Times New Roman"/>
           <w:color w:val="666666"/>
           <w:sz w:val="20"/>
           <w:szCs w:val="20"/>
-          <w:lang w:val="en-CH" w:eastAsia="en-GB"/>
-        </w:rPr>
-      </w:pPr>
-      <w:r>
-        <w:rPr>
-          <w:rFonts w:eastAsia="Times New Roman"/>
-          <w:b/>
-          <w:bCs/>
-          <w:i/>
-          <w:iCs/>
-          <w:color w:val="666666"/>
-          <w:sz w:val="20"/>
-          <w:szCs w:val="20"/>
-          <w:lang w:val="en-CH" w:eastAsia="en-GB"/>
-        </w:rPr>
-        <w:t>Beschreibung:</w:t>
-      </w:r>
-    </w:p>
-    <w:p>
-      <w:pPr>
-        <w:spacing w:after="225" w:line="240" w:lineRule="auto"/>
-        <w:rPr>
-          <w:rFonts w:eastAsia="Times New Roman"/>
-          <w:color w:val="666666"/>
-          <w:sz w:val="20"/>
-          <w:szCs w:val="20"/>
-          <w:lang w:val="de-CH" w:eastAsia="en-GB"/>
-        </w:rPr>
-      </w:pPr>
-      <w:r>
-        <w:rPr>
-          <w:rFonts w:eastAsia="Times New Roman"/>
-          <w:i/>
-          <w:iCs/>
-          <w:color w:val="666666"/>
-          <w:sz w:val="20"/>
-          <w:szCs w:val="20"/>
-          <w:lang w:val="de-CH" w:eastAsia="en-GB"/>
-        </w:rPr>
-        <w:t xml:space="preserve">Das bestehende Projekt GiraV1 wird nun ausgebaut. Wir wollen dem Projekt einen neuen Look geben mit neuen Funktionen und einem </w:t>
-      </w:r>
-      <w:r>
-        <w:rPr>
-          <w:rFonts w:eastAsia="Times New Roman"/>
-          <w:i/>
-          <w:iCs/>
-          <w:color w:val="666666"/>
-          <w:sz w:val="20"/>
-          <w:szCs w:val="20"/>
-          <w:lang w:val="de-CH" w:eastAsia="en-GB"/>
-        </w:rPr>
-        <w:t>User Interface</w:t>
-      </w:r>
-      <w:r>
-        <w:rPr>
-          <w:rFonts w:eastAsia="Times New Roman"/>
-          <w:i/>
-          <w:iCs/>
-          <w:color w:val="666666"/>
-          <w:sz w:val="20"/>
-          <w:szCs w:val="20"/>
-          <w:lang w:val="de-CH" w:eastAsia="en-GB"/>
-        </w:rPr>
-        <w:t xml:space="preserve">. </w:t>
-      </w:r>
-    </w:p>
-    <w:p>
-      <w:pPr>
-        <w:spacing w:after="225" w:line="240" w:lineRule="auto"/>
-        <w:rPr>
-          <w:rFonts w:eastAsia="Times New Roman"/>
-          <w:color w:val="666666"/>
-          <w:sz w:val="20"/>
-          <w:szCs w:val="20"/>
-          <w:lang w:val="en-CH" w:eastAsia="en-GB"/>
-        </w:rPr>
-      </w:pPr>
-      <w:r>
-        <w:rPr>
-          <w:rFonts w:eastAsia="Times New Roman"/>
-          <w:b/>
-          <w:bCs/>
-          <w:i/>
-          <w:iCs/>
-          <w:color w:val="666666"/>
-          <w:sz w:val="20"/>
-          <w:szCs w:val="20"/>
-          <w:lang w:val="en-CH" w:eastAsia="en-GB"/>
-        </w:rPr>
-        <w:t>Projektanforderungen:</w:t>
-      </w:r>
-    </w:p>
-    <w:p>
-      <w:pPr>
-        <w:spacing w:after="225" w:line="240" w:lineRule="auto"/>
-        <w:rPr>
-          <w:rFonts w:eastAsia="Times New Roman"/>
-          <w:color w:val="666666"/>
-          <w:sz w:val="20"/>
-          <w:szCs w:val="20"/>
-          <w:lang w:val="en-CH" w:eastAsia="en-GB"/>
-        </w:rPr>
-      </w:pPr>
-      <w:r>
-        <w:rPr>
-          <w:rFonts w:eastAsia="Times New Roman"/>
-          <w:i/>
-          <w:iCs/>
-          <w:color w:val="666666"/>
-          <w:sz w:val="20"/>
-          <w:szCs w:val="20"/>
-          <w:lang w:val="en-CH" w:eastAsia="en-GB"/>
-        </w:rPr>
-        <w:t>Design: Ansprechend und sollte für mobile Geräte zugänglich sein</w:t>
-      </w:r>
-    </w:p>
-    <w:p>
-      <w:pPr>
-        <w:spacing w:after="225" w:line="240" w:lineRule="auto"/>
-        <w:rPr>
-          <w:rFonts w:eastAsia="Times New Roman"/>
-          <w:color w:val="666666"/>
-          <w:sz w:val="20"/>
-          <w:szCs w:val="20"/>
-          <w:lang w:val="de-CH" w:eastAsia="en-GB"/>
-        </w:rPr>
-      </w:pPr>
-      <w:r>
-        <w:rPr>
-          <w:rFonts w:eastAsia="Times New Roman"/>
-          <w:i/>
-          <w:iCs/>
-          <w:color w:val="666666"/>
-          <w:sz w:val="20"/>
-          <w:szCs w:val="20"/>
-          <w:lang w:val="en-CH" w:eastAsia="en-GB"/>
-        </w:rPr>
-        <w:t xml:space="preserve">Code: </w:t>
-      </w:r>
-      <w:r>
-        <w:rPr>
-          <w:rFonts w:eastAsia="Times New Roman"/>
-          <w:i/>
-          <w:iCs/>
-          <w:color w:val="666666"/>
-          <w:sz w:val="20"/>
-          <w:szCs w:val="20"/>
-          <w:lang w:val="de-CH" w:eastAsia="en-GB"/>
-        </w:rPr>
-        <w:t>Das Ziel ist so Dynamisch wie möglich zu programmieren.</w:t>
-      </w:r>
-    </w:p>
-    <w:p>
-      <w:pPr>
-        <w:spacing w:after="225" w:line="240" w:lineRule="auto"/>
-        <w:rPr>
-          <w:rFonts w:eastAsia="Times New Roman"/>
-          <w:color w:val="666666"/>
-          <w:sz w:val="20"/>
-          <w:szCs w:val="20"/>
-          <w:lang w:val="de-CH" w:eastAsia="en-GB"/>
-        </w:rPr>
-      </w:pPr>
-      <w:r>
-        <w:rPr>
-          <w:rFonts w:eastAsia="Times New Roman"/>
-          <w:b/>
-          <w:bCs/>
-          <w:i/>
-          <w:iCs/>
-          <w:color w:val="666666"/>
-          <w:sz w:val="20"/>
-          <w:szCs w:val="20"/>
-          <w:lang w:val="en-CH" w:eastAsia="en-GB"/>
-        </w:rPr>
-        <w:t>Schnittstellen:</w:t>
-      </w:r>
-    </w:p>
-    <w:p>
-      <w:pPr>
-        <w:numPr>
-          <w:ilvl w:val="0"/>
-          <w:numId w:val="4"/>
-        </w:numPr>
-        <w:spacing w:before="100" w:beforeAutospacing="1" w:after="100" w:afterAutospacing="1" w:line="240" w:lineRule="auto"/>
-        <w:ind w:left="1020"/>
-        <w:rPr>
-          <w:rFonts w:eastAsia="Times New Roman"/>
-          <w:color w:val="666666"/>
-          <w:sz w:val="20"/>
-          <w:szCs w:val="20"/>
-          <w:lang w:val="en-CH" w:eastAsia="en-GB"/>
-        </w:rPr>
-      </w:pPr>
-      <w:r>
-        <w:rPr>
-          <w:rFonts w:eastAsia="Times New Roman"/>
-          <w:i/>
-          <w:iCs/>
-          <w:color w:val="666666"/>
-          <w:sz w:val="20"/>
-          <w:szCs w:val="20"/>
-          <w:lang w:val="de-CH" w:eastAsia="en-GB"/>
-        </w:rPr>
-        <w:t>1</w:t>
-      </w:r>
-    </w:p>
-    <w:p>
-      <w:pPr>
-        <w:numPr>
-          <w:ilvl w:val="0"/>
-          <w:numId w:val="4"/>
-        </w:numPr>
-        <w:spacing w:before="100" w:beforeAutospacing="1" w:after="100" w:afterAutospacing="1" w:line="240" w:lineRule="auto"/>
-        <w:ind w:left="1020"/>
-        <w:rPr>
-          <w:rFonts w:eastAsia="Times New Roman"/>
-          <w:color w:val="666666"/>
-          <w:sz w:val="20"/>
-          <w:szCs w:val="20"/>
-          <w:lang w:val="en-CH" w:eastAsia="en-GB"/>
-        </w:rPr>
-      </w:pPr>
-      <w:r>
-        <w:rPr>
-          <w:rFonts w:eastAsia="Times New Roman"/>
-          <w:i/>
-          <w:iCs/>
-          <w:color w:val="666666"/>
-          <w:sz w:val="20"/>
-          <w:szCs w:val="20"/>
-          <w:lang w:val="de-CH" w:eastAsia="en-GB"/>
-        </w:rPr>
-        <w:t>2</w:t>
-      </w:r>
-    </w:p>
-    <w:p>
-      <w:pPr>
-        <w:numPr>
-          <w:ilvl w:val="0"/>
-          <w:numId w:val="4"/>
-        </w:numPr>
-        <w:spacing w:before="100" w:beforeAutospacing="1" w:after="100" w:afterAutospacing="1" w:line="240" w:lineRule="auto"/>
-        <w:ind w:left="1020"/>
-        <w:rPr>
-          <w:rFonts w:eastAsia="Times New Roman"/>
-          <w:color w:val="666666"/>
-          <w:sz w:val="20"/>
-          <w:szCs w:val="20"/>
-          <w:lang w:val="en-CH" w:eastAsia="en-GB"/>
-        </w:rPr>
-      </w:pPr>
-      <w:r>
-        <w:rPr>
-          <w:rFonts w:eastAsia="Times New Roman"/>
-          <w:i/>
-          <w:iCs/>
-          <w:color w:val="666666"/>
-          <w:sz w:val="20"/>
-          <w:szCs w:val="20"/>
-          <w:lang w:val="de-CH" w:eastAsia="en-GB"/>
-        </w:rPr>
-        <w:t>3</w:t>
-      </w:r>
-    </w:p>
-    <w:p>
-      <w:pPr>
-        <w:numPr>
-          <w:ilvl w:val="0"/>
-          <w:numId w:val="4"/>
-        </w:numPr>
-        <w:spacing w:before="100" w:beforeAutospacing="1" w:after="100" w:afterAutospacing="1" w:line="240" w:lineRule="auto"/>
-        <w:ind w:left="1020"/>
-        <w:rPr>
-          <w:rFonts w:eastAsia="Times New Roman"/>
-          <w:color w:val="666666"/>
-          <w:sz w:val="20"/>
-          <w:szCs w:val="20"/>
-          <w:lang w:val="en-CH" w:eastAsia="en-GB"/>
-        </w:rPr>
-      </w:pPr>
-      <w:r>
-        <w:rPr>
-          <w:rFonts w:eastAsia="Times New Roman"/>
-          <w:i/>
-          <w:iCs/>
-          <w:color w:val="666666"/>
-          <w:sz w:val="20"/>
-          <w:szCs w:val="20"/>
-          <w:lang w:val="de-CH" w:eastAsia="en-GB"/>
-        </w:rPr>
-        <w:t>4</w:t>
-      </w:r>
-    </w:p>
-    <w:p>
-      <w:pPr>
-        <w:spacing w:after="225" w:line="240" w:lineRule="auto"/>
-        <w:rPr>
-          <w:rFonts w:eastAsia="Times New Roman"/>
-          <w:color w:val="666666"/>
-          <w:sz w:val="20"/>
-          <w:szCs w:val="20"/>
-          <w:lang w:val="en-CH" w:eastAsia="en-GB"/>
-        </w:rPr>
-      </w:pPr>
-      <w:r>
-        <w:rPr>
-          <w:rFonts w:eastAsia="Times New Roman"/>
-          <w:b/>
-          <w:bCs/>
-          <w:i/>
-          <w:iCs/>
-          <w:color w:val="666666"/>
-          <w:sz w:val="20"/>
-          <w:szCs w:val="20"/>
-          <w:lang w:val="en-CH" w:eastAsia="en-GB"/>
-        </w:rPr>
-        <w:t>Arbeitsablauf:</w:t>
-      </w:r>
-    </w:p>
-    <w:p>
-      <w:pPr>
-        <w:numPr>
-          <w:ilvl w:val="0"/>
-          <w:numId w:val="5"/>
-        </w:numPr>
-        <w:spacing w:before="100" w:beforeAutospacing="1" w:after="100" w:afterAutospacing="1" w:line="240" w:lineRule="auto"/>
-        <w:ind w:left="1320"/>
-        <w:rPr>
-          <w:rFonts w:eastAsia="Times New Roman"/>
-          <w:color w:val="666666"/>
-          <w:sz w:val="20"/>
-          <w:szCs w:val="20"/>
-          <w:lang w:val="en-CH" w:eastAsia="en-GB"/>
-        </w:rPr>
-      </w:pPr>
-      <w:r>
-        <w:rPr>
-          <w:rFonts w:eastAsia="Times New Roman"/>
-          <w:i/>
-          <w:iCs/>
-          <w:color w:val="666666"/>
-          <w:sz w:val="20"/>
-          <w:szCs w:val="20"/>
-          <w:lang w:val="de-CH" w:eastAsia="en-GB"/>
-        </w:rPr>
-        <w:t>Die Dokumentation schreiben</w:t>
-      </w:r>
-    </w:p>
-    <w:p>
-      <w:pPr>
-        <w:numPr>
-          <w:ilvl w:val="0"/>
-          <w:numId w:val="5"/>
-        </w:numPr>
-        <w:spacing w:before="100" w:beforeAutospacing="1" w:after="100" w:afterAutospacing="1" w:line="240" w:lineRule="auto"/>
-        <w:ind w:left="1320"/>
-        <w:rPr>
-          <w:rFonts w:eastAsia="Times New Roman"/>
-          <w:color w:val="666666"/>
-          <w:sz w:val="20"/>
-          <w:szCs w:val="20"/>
-          <w:lang w:val="en-CH" w:eastAsia="en-GB"/>
-        </w:rPr>
-      </w:pPr>
-      <w:proofErr w:type="spellStart"/>
-      <w:r>
-        <w:rPr>
-          <w:rFonts w:eastAsia="Times New Roman"/>
-          <w:i/>
-          <w:iCs/>
-          <w:color w:val="666666"/>
-          <w:sz w:val="20"/>
-          <w:szCs w:val="20"/>
-          <w:lang w:val="de-CH" w:eastAsia="en-GB"/>
-        </w:rPr>
-        <w:t>Use</w:t>
-      </w:r>
-      <w:proofErr w:type="spellEnd"/>
-      <w:r>
-        <w:rPr>
-          <w:rFonts w:eastAsia="Times New Roman"/>
-          <w:i/>
-          <w:iCs/>
-          <w:color w:val="666666"/>
-          <w:sz w:val="20"/>
-          <w:szCs w:val="20"/>
-          <w:lang w:val="de-CH" w:eastAsia="en-GB"/>
-        </w:rPr>
-        <w:t>-Case Diagramme</w:t>
-      </w:r>
-    </w:p>
-    <w:p>
-      <w:pPr>
-        <w:numPr>
-          <w:ilvl w:val="0"/>
-          <w:numId w:val="5"/>
-        </w:numPr>
-        <w:spacing w:before="100" w:beforeAutospacing="1" w:after="100" w:afterAutospacing="1" w:line="240" w:lineRule="auto"/>
-        <w:ind w:left="1320"/>
-        <w:rPr>
-          <w:rFonts w:eastAsia="Times New Roman"/>
-          <w:color w:val="666666"/>
-          <w:sz w:val="20"/>
-          <w:szCs w:val="20"/>
-          <w:lang w:val="en-CH" w:eastAsia="en-GB"/>
-        </w:rPr>
-      </w:pPr>
-      <w:r>
-        <w:rPr>
-          <w:rFonts w:eastAsia="Times New Roman"/>
-          <w:i/>
-          <w:iCs/>
-          <w:color w:val="666666"/>
-          <w:sz w:val="20"/>
-          <w:szCs w:val="20"/>
-          <w:lang w:val="de-CH" w:eastAsia="en-GB"/>
-        </w:rPr>
-        <w:t>Klassen Diagramme</w:t>
-      </w:r>
-    </w:p>
-    <w:p>
-      <w:pPr>
-        <w:numPr>
-          <w:ilvl w:val="0"/>
-          <w:numId w:val="5"/>
-        </w:numPr>
-        <w:spacing w:before="100" w:beforeAutospacing="1" w:after="100" w:afterAutospacing="1" w:line="240" w:lineRule="auto"/>
-        <w:ind w:left="1320"/>
-        <w:rPr>
-          <w:rFonts w:eastAsia="Times New Roman"/>
-          <w:color w:val="666666"/>
-          <w:sz w:val="20"/>
-          <w:szCs w:val="20"/>
-          <w:lang w:val="en-CH" w:eastAsia="en-GB"/>
-        </w:rPr>
-      </w:pPr>
-      <w:r>
-        <w:rPr>
-          <w:rFonts w:eastAsia="Times New Roman"/>
-          <w:i/>
-          <w:iCs/>
-          <w:color w:val="666666"/>
-          <w:sz w:val="20"/>
-          <w:szCs w:val="20"/>
-          <w:lang w:val="de-CH" w:eastAsia="en-GB"/>
-        </w:rPr>
-        <w:t>Implementieren</w:t>
-      </w:r>
-    </w:p>
-    <w:p>
-      <w:pPr>
-        <w:numPr>
-          <w:ilvl w:val="0"/>
-          <w:numId w:val="5"/>
-        </w:numPr>
-        <w:spacing w:before="100" w:beforeAutospacing="1" w:after="100" w:afterAutospacing="1" w:line="240" w:lineRule="auto"/>
-        <w:ind w:left="1320"/>
-        <w:rPr>
-          <w:rFonts w:eastAsia="Times New Roman"/>
-          <w:color w:val="666666"/>
-          <w:sz w:val="20"/>
-          <w:szCs w:val="20"/>
-          <w:lang w:val="en-CH" w:eastAsia="en-GB"/>
-        </w:rPr>
-      </w:pPr>
-      <w:proofErr w:type="spellStart"/>
-      <w:r>
-        <w:rPr>
-          <w:rFonts w:eastAsia="Times New Roman"/>
-          <w:i/>
-          <w:iCs/>
-          <w:color w:val="666666"/>
-          <w:sz w:val="20"/>
-          <w:szCs w:val="20"/>
-          <w:lang w:val="de-CH" w:eastAsia="en-GB"/>
-        </w:rPr>
-        <w:t>Exception</w:t>
-      </w:r>
-      <w:proofErr w:type="spellEnd"/>
-      <w:r>
-        <w:rPr>
-          <w:rFonts w:eastAsia="Times New Roman"/>
-          <w:i/>
-          <w:iCs/>
-          <w:color w:val="666666"/>
-          <w:sz w:val="20"/>
-          <w:szCs w:val="20"/>
-          <w:lang w:val="de-CH" w:eastAsia="en-GB"/>
-        </w:rPr>
-        <w:t xml:space="preserve"> Handling</w:t>
-      </w:r>
-    </w:p>
-    <w:p>
-      <w:pPr>
-        <w:numPr>
-          <w:ilvl w:val="0"/>
-          <w:numId w:val="5"/>
-        </w:numPr>
-        <w:spacing w:before="100" w:beforeAutospacing="1" w:after="100" w:afterAutospacing="1" w:line="240" w:lineRule="auto"/>
-        <w:ind w:left="1320"/>
-        <w:rPr>
-          <w:rFonts w:eastAsia="Times New Roman"/>
-          <w:color w:val="666666"/>
-          <w:sz w:val="20"/>
-          <w:szCs w:val="20"/>
-          <w:lang w:val="en-CH" w:eastAsia="en-GB"/>
-        </w:rPr>
-      </w:pPr>
-      <w:r>
-        <w:rPr>
-          <w:rFonts w:eastAsia="Times New Roman"/>
-          <w:i/>
-          <w:iCs/>
-          <w:color w:val="666666"/>
-          <w:sz w:val="20"/>
-          <w:szCs w:val="20"/>
-          <w:lang w:val="de-CH" w:eastAsia="en-GB"/>
-        </w:rPr>
-        <w:t>Unit Tests/</w:t>
-      </w:r>
-      <w:proofErr w:type="spellStart"/>
-      <w:r>
-        <w:rPr>
-          <w:rFonts w:eastAsia="Times New Roman"/>
-          <w:i/>
-          <w:iCs/>
-          <w:color w:val="666666"/>
-          <w:sz w:val="20"/>
-          <w:szCs w:val="20"/>
-          <w:lang w:val="de-CH" w:eastAsia="en-GB"/>
-        </w:rPr>
-        <w:t>Mockings</w:t>
-      </w:r>
-      <w:proofErr w:type="spellEnd"/>
-    </w:p>
-    <w:p>
-      <w:pPr>
-        <w:spacing w:after="225" w:line="240" w:lineRule="auto"/>
-        <w:rPr>
-          <w:rFonts w:eastAsia="Times New Roman"/>
-          <w:color w:val="666666"/>
-          <w:sz w:val="20"/>
-          <w:szCs w:val="20"/>
-          <w:lang w:val="en-CH" w:eastAsia="en-GB"/>
-        </w:rPr>
-      </w:pPr>
-      <w:r>
-        <w:rPr>
-          <w:rFonts w:eastAsia="Times New Roman"/>
-          <w:b/>
-          <w:bCs/>
-          <w:i/>
-          <w:iCs/>
-          <w:color w:val="666666"/>
-          <w:sz w:val="20"/>
-          <w:szCs w:val="20"/>
-          <w:lang w:val="en-CH" w:eastAsia="en-GB"/>
-        </w:rPr>
-        <w:t>Zeitplan:</w:t>
-      </w:r>
-    </w:p>
-    <w:p>
-      <w:pPr>
-        <w:numPr>
-          <w:ilvl w:val="0"/>
-          <w:numId w:val="6"/>
-        </w:numPr>
-        <w:spacing w:before="100" w:beforeAutospacing="1" w:after="100" w:afterAutospacing="1" w:line="240" w:lineRule="auto"/>
-        <w:ind w:left="1020"/>
-        <w:rPr>
-          <w:rFonts w:eastAsia="Times New Roman"/>
-          <w:color w:val="666666"/>
-          <w:sz w:val="20"/>
-          <w:szCs w:val="20"/>
-          <w:lang w:val="en-CH" w:eastAsia="en-GB"/>
-        </w:rPr>
-      </w:pPr>
-      <w:r>
-        <w:rPr>
-          <w:rFonts w:eastAsia="Times New Roman"/>
-          <w:i/>
-          <w:iCs/>
-          <w:color w:val="666666"/>
-          <w:sz w:val="20"/>
-          <w:szCs w:val="20"/>
-          <w:lang w:val="en-CH" w:eastAsia="en-GB"/>
-        </w:rPr>
-        <w:t xml:space="preserve">3 Wochen: </w:t>
-      </w:r>
+          <w:lang w:eastAsia="en-GB"/>
+        </w:rPr>
+      </w:pPr>
     </w:p>
     <w:sectPr>
-      <w:headerReference w:type="default" r:id="rId10"/>
-      <w:footerReference w:type="default" r:id="rId11"/>
+      <w:headerReference w:type="default" r:id="rId14"/>
+      <w:footerReference w:type="default" r:id="rId15"/>
       <w:pgSz w:w="11906" w:h="16838"/>
       <w:pgMar w:top="1417" w:right="1417" w:bottom="1134" w:left="1417" w:header="708" w:footer="708" w:gutter="0"/>
       <w:cols w:space="708"/>
@@ -672,13 +784,13 @@
     <w:sdtContent>
       <w:p>
         <w:pPr>
-          <w:pStyle w:val="Footer"/>
+          <w:pStyle w:val="Fuzeile"/>
           <w:jc w:val="right"/>
         </w:pPr>
       </w:p>
       <w:p>
         <w:pPr>
-          <w:pStyle w:val="Footer"/>
+          <w:pStyle w:val="Fuzeile"/>
           <w:rPr>
             <w:rFonts w:asciiTheme="minorHAnsi" w:hAnsiTheme="minorHAnsi" w:cstheme="minorHAnsi"/>
             <w:sz w:val="28"/>
@@ -689,49 +801,15 @@
             <w:rFonts w:asciiTheme="minorHAnsi" w:hAnsiTheme="minorHAnsi" w:cstheme="minorHAnsi"/>
             <w:sz w:val="28"/>
           </w:rPr>
-          <w:t xml:space="preserve">Alessio </w:t>
+          <w:t xml:space="preserve">Alessio Carcavallo &amp; </w:t>
         </w:r>
-        <w:proofErr w:type="spellStart"/>
         <w:r>
           <w:rPr>
             <w:rFonts w:asciiTheme="minorHAnsi" w:hAnsiTheme="minorHAnsi" w:cstheme="minorHAnsi"/>
             <w:sz w:val="28"/>
           </w:rPr>
-          <w:t>Carcavallo</w:t>
+          <w:t>Baltermia Clopath</w:t>
         </w:r>
-        <w:proofErr w:type="spellEnd"/>
-        <w:r>
-          <w:rPr>
-            <w:rFonts w:asciiTheme="minorHAnsi" w:hAnsiTheme="minorHAnsi" w:cstheme="minorHAnsi"/>
-            <w:sz w:val="28"/>
-          </w:rPr>
-          <w:t xml:space="preserve"> &amp; </w:t>
-        </w:r>
-        <w:proofErr w:type="spellStart"/>
-        <w:r>
-          <w:rPr>
-            <w:rFonts w:asciiTheme="minorHAnsi" w:hAnsiTheme="minorHAnsi" w:cstheme="minorHAnsi"/>
-            <w:sz w:val="28"/>
-          </w:rPr>
-          <w:t>Baltermia</w:t>
-        </w:r>
-        <w:proofErr w:type="spellEnd"/>
-        <w:r>
-          <w:rPr>
-            <w:rFonts w:asciiTheme="minorHAnsi" w:hAnsiTheme="minorHAnsi" w:cstheme="minorHAnsi"/>
-            <w:sz w:val="28"/>
-          </w:rPr>
-          <w:t xml:space="preserve"> </w:t>
-        </w:r>
-        <w:proofErr w:type="spellStart"/>
-        <w:r>
-          <w:rPr>
-            <w:rFonts w:asciiTheme="minorHAnsi" w:hAnsiTheme="minorHAnsi" w:cstheme="minorHAnsi"/>
-            <w:sz w:val="28"/>
-          </w:rPr>
-          <w:t>Clopath</w:t>
-        </w:r>
-        <w:proofErr w:type="spellEnd"/>
         <w:r>
           <w:rPr>
             <w:rFonts w:asciiTheme="minorHAnsi" w:hAnsiTheme="minorHAnsi" w:cstheme="minorHAnsi"/>
@@ -817,7 +895,7 @@
 <w:hdr xmlns:wpc="http://schemas.microsoft.com/office/word/2010/wordprocessingCanvas" xmlns:cx="http://schemas.microsoft.com/office/drawing/2014/chartex" xmlns:cx1="http://schemas.microsoft.com/office/drawing/2015/9/8/chartex" xmlns:cx2="http://schemas.microsoft.com/office/drawing/2015/10/21/chartex" xmlns:cx3="http://schemas.microsoft.com/office/drawing/2016/5/9/chartex" xmlns:cx4="http://schemas.microsoft.com/office/drawing/2016/5/10/chartex" xmlns:cx5="http://schemas.microsoft.com/office/drawing/2016/5/11/chartex" xmlns:cx6="http://schemas.microsoft.com/office/drawing/2016/5/12/chartex" xmlns:cx7="http://schemas.microsoft.com/office/drawing/2016/5/13/chartex" xmlns:cx8="http://schemas.microsoft.com/office/drawing/2016/5/14/chartex" xmlns:mc="http://schemas.openxmlformats.org/markup-compatibility/2006" xmlns:aink="http://schemas.microsoft.com/office/drawing/2016/ink" xmlns:am3d="http://schemas.microsoft.com/office/drawing/2017/model3d" xmlns:o="urn:schemas-microsoft-com:office:office" xmlns:r="http://schemas.openxmlformats.org/officeDocument/2006/relationships" xmlns:m="http://schemas.openxmlformats.org/officeDocument/2006/math" xmlns:v="urn:schemas-microsoft-com:vml" xmlns:wp14="http://schemas.microsoft.com/office/word/2010/wordprocessingDrawing" xmlns:wp="http://schemas.openxmlformats.org/drawingml/2006/wordprocessingDrawing" xmlns:w10="urn:schemas-microsoft-com:office:word" xmlns:w="http://schemas.openxmlformats.org/wordprocessingml/2006/main" xmlns:w14="http://schemas.microsoft.com/office/word/2010/wordml" xmlns:w15="http://schemas.microsoft.com/office/word/2012/wordml" xmlns:w16cex="http://schemas.microsoft.com/office/word/2018/wordml/cex" xmlns:w16cid="http://schemas.microsoft.com/office/word/2016/wordml/cid" xmlns:w16="http://schemas.microsoft.com/office/word/2018/wordml" xmlns:w16se="http://schemas.microsoft.com/office/word/2015/wordml/symex" xmlns:wpg="http://schemas.microsoft.com/office/word/2010/wordprocessingGroup" xmlns:wpi="http://schemas.microsoft.com/office/word/2010/wordprocessingInk" xmlns:wne="http://schemas.microsoft.com/office/word/2006/wordml" xmlns:wps="http://schemas.microsoft.com/office/word/2010/wordprocessingShape" mc:Ignorable="w14 w15 w16se w16cid w16 w16cex wp14">
   <w:p>
     <w:pPr>
-      <w:pStyle w:val="Header"/>
+      <w:pStyle w:val="Kopfzeile"/>
       <w:jc w:val="right"/>
       <w:rPr>
         <w:rFonts w:asciiTheme="minorHAnsi" w:hAnsiTheme="minorHAnsi" w:cstheme="minorHAnsi"/>
@@ -894,7 +972,7 @@
   </w:p>
   <w:p>
     <w:pPr>
-      <w:pStyle w:val="Header"/>
+      <w:pStyle w:val="Kopfzeile"/>
       <w:jc w:val="right"/>
       <w:rPr>
         <w:rFonts w:asciiTheme="minorHAnsi" w:hAnsiTheme="minorHAnsi" w:cstheme="minorHAnsi"/>
@@ -918,7 +996,7 @@
   </w:p>
   <w:p>
     <w:pPr>
-      <w:pStyle w:val="Header"/>
+      <w:pStyle w:val="Kopfzeile"/>
       <w:jc w:val="right"/>
       <w:rPr>
         <w:rFonts w:asciiTheme="minorHAnsi" w:hAnsiTheme="minorHAnsi" w:cstheme="minorHAnsi"/>
@@ -952,7 +1030,7 @@
         <w:noProof/>
         <w:sz w:val="28"/>
       </w:rPr>
-      <w:t>11.01.2021</w:t>
+      <w:t>18.01.2021</w:t>
     </w:r>
     <w:r>
       <w:rPr>
@@ -964,7 +1042,7 @@
   </w:p>
   <w:p>
     <w:pPr>
-      <w:pStyle w:val="Header"/>
+      <w:pStyle w:val="Kopfzeile"/>
       <w:jc w:val="right"/>
       <w:rPr>
         <w:rFonts w:asciiTheme="minorHAnsi" w:hAnsiTheme="minorHAnsi" w:cstheme="minorHAnsi"/>
@@ -1091,6 +1169,207 @@
     </w:lvl>
   </w:abstractNum>
   <w:abstractNum w:abstractNumId="1" w15:restartNumberingAfterBreak="0">
+    <w:nsid w:val="13683BCD"/>
+    <w:multiLevelType w:val="hybridMultilevel"/>
+    <w:tmpl w:val="E62A7266"/>
+    <w:lvl w:ilvl="0" w:tplc="0807000F">
+      <w:start w:val="1"/>
+      <w:numFmt w:val="decimal"/>
+      <w:lvlText w:val="%1."/>
+      <w:lvlJc w:val="left"/>
+      <w:pPr>
+        <w:ind w:left="720" w:hanging="360"/>
+      </w:pPr>
+      <w:rPr>
+        <w:rFonts w:hint="default"/>
+      </w:rPr>
+    </w:lvl>
+    <w:lvl w:ilvl="1" w:tplc="08070019" w:tentative="1">
+      <w:start w:val="1"/>
+      <w:numFmt w:val="lowerLetter"/>
+      <w:lvlText w:val="%2."/>
+      <w:lvlJc w:val="left"/>
+      <w:pPr>
+        <w:ind w:left="1440" w:hanging="360"/>
+      </w:pPr>
+    </w:lvl>
+    <w:lvl w:ilvl="2" w:tplc="0807001B" w:tentative="1">
+      <w:start w:val="1"/>
+      <w:numFmt w:val="lowerRoman"/>
+      <w:lvlText w:val="%3."/>
+      <w:lvlJc w:val="right"/>
+      <w:pPr>
+        <w:ind w:left="2160" w:hanging="180"/>
+      </w:pPr>
+    </w:lvl>
+    <w:lvl w:ilvl="3" w:tplc="0807000F" w:tentative="1">
+      <w:start w:val="1"/>
+      <w:numFmt w:val="decimal"/>
+      <w:lvlText w:val="%4."/>
+      <w:lvlJc w:val="left"/>
+      <w:pPr>
+        <w:ind w:left="2880" w:hanging="360"/>
+      </w:pPr>
+    </w:lvl>
+    <w:lvl w:ilvl="4" w:tplc="08070019" w:tentative="1">
+      <w:start w:val="1"/>
+      <w:numFmt w:val="lowerLetter"/>
+      <w:lvlText w:val="%5."/>
+      <w:lvlJc w:val="left"/>
+      <w:pPr>
+        <w:ind w:left="3600" w:hanging="360"/>
+      </w:pPr>
+    </w:lvl>
+    <w:lvl w:ilvl="5" w:tplc="0807001B" w:tentative="1">
+      <w:start w:val="1"/>
+      <w:numFmt w:val="lowerRoman"/>
+      <w:lvlText w:val="%6."/>
+      <w:lvlJc w:val="right"/>
+      <w:pPr>
+        <w:ind w:left="4320" w:hanging="180"/>
+      </w:pPr>
+    </w:lvl>
+    <w:lvl w:ilvl="6" w:tplc="0807000F" w:tentative="1">
+      <w:start w:val="1"/>
+      <w:numFmt w:val="decimal"/>
+      <w:lvlText w:val="%7."/>
+      <w:lvlJc w:val="left"/>
+      <w:pPr>
+        <w:ind w:left="5040" w:hanging="360"/>
+      </w:pPr>
+    </w:lvl>
+    <w:lvl w:ilvl="7" w:tplc="08070019" w:tentative="1">
+      <w:start w:val="1"/>
+      <w:numFmt w:val="lowerLetter"/>
+      <w:lvlText w:val="%8."/>
+      <w:lvlJc w:val="left"/>
+      <w:pPr>
+        <w:ind w:left="5760" w:hanging="360"/>
+      </w:pPr>
+    </w:lvl>
+    <w:lvl w:ilvl="8" w:tplc="0807001B" w:tentative="1">
+      <w:start w:val="1"/>
+      <w:numFmt w:val="lowerRoman"/>
+      <w:lvlText w:val="%9."/>
+      <w:lvlJc w:val="right"/>
+      <w:pPr>
+        <w:ind w:left="6480" w:hanging="180"/>
+      </w:pPr>
+    </w:lvl>
+  </w:abstractNum>
+  <w:abstractNum w:abstractNumId="2" w15:restartNumberingAfterBreak="0">
+    <w:nsid w:val="1C6E527B"/>
+    <w:multiLevelType w:val="hybridMultilevel"/>
+    <w:tmpl w:val="3564C114"/>
+    <w:lvl w:ilvl="0" w:tplc="EB0AA3AA">
+      <w:numFmt w:val="bullet"/>
+      <w:lvlText w:val="-"/>
+      <w:lvlJc w:val="left"/>
+      <w:pPr>
+        <w:ind w:left="720" w:hanging="360"/>
+      </w:pPr>
+      <w:rPr>
+        <w:rFonts w:ascii="Calibri" w:eastAsiaTheme="minorHAnsi" w:hAnsi="Calibri" w:cs="Calibri" w:hint="default"/>
+      </w:rPr>
+    </w:lvl>
+    <w:lvl w:ilvl="1" w:tplc="08070003" w:tentative="1">
+      <w:start w:val="1"/>
+      <w:numFmt w:val="bullet"/>
+      <w:lvlText w:val="o"/>
+      <w:lvlJc w:val="left"/>
+      <w:pPr>
+        <w:ind w:left="1440" w:hanging="360"/>
+      </w:pPr>
+      <w:rPr>
+        <w:rFonts w:ascii="Courier New" w:hAnsi="Courier New" w:cs="Courier New" w:hint="default"/>
+      </w:rPr>
+    </w:lvl>
+    <w:lvl w:ilvl="2" w:tplc="08070005" w:tentative="1">
+      <w:start w:val="1"/>
+      <w:numFmt w:val="bullet"/>
+      <w:lvlText w:val=""/>
+      <w:lvlJc w:val="left"/>
+      <w:pPr>
+        <w:ind w:left="2160" w:hanging="360"/>
+      </w:pPr>
+      <w:rPr>
+        <w:rFonts w:ascii="Wingdings" w:hAnsi="Wingdings" w:hint="default"/>
+      </w:rPr>
+    </w:lvl>
+    <w:lvl w:ilvl="3" w:tplc="08070001" w:tentative="1">
+      <w:start w:val="1"/>
+      <w:numFmt w:val="bullet"/>
+      <w:lvlText w:val=""/>
+      <w:lvlJc w:val="left"/>
+      <w:pPr>
+        <w:ind w:left="2880" w:hanging="360"/>
+      </w:pPr>
+      <w:rPr>
+        <w:rFonts w:ascii="Symbol" w:hAnsi="Symbol" w:hint="default"/>
+      </w:rPr>
+    </w:lvl>
+    <w:lvl w:ilvl="4" w:tplc="08070003" w:tentative="1">
+      <w:start w:val="1"/>
+      <w:numFmt w:val="bullet"/>
+      <w:lvlText w:val="o"/>
+      <w:lvlJc w:val="left"/>
+      <w:pPr>
+        <w:ind w:left="3600" w:hanging="360"/>
+      </w:pPr>
+      <w:rPr>
+        <w:rFonts w:ascii="Courier New" w:hAnsi="Courier New" w:cs="Courier New" w:hint="default"/>
+      </w:rPr>
+    </w:lvl>
+    <w:lvl w:ilvl="5" w:tplc="08070005" w:tentative="1">
+      <w:start w:val="1"/>
+      <w:numFmt w:val="bullet"/>
+      <w:lvlText w:val=""/>
+      <w:lvlJc w:val="left"/>
+      <w:pPr>
+        <w:ind w:left="4320" w:hanging="360"/>
+      </w:pPr>
+      <w:rPr>
+        <w:rFonts w:ascii="Wingdings" w:hAnsi="Wingdings" w:hint="default"/>
+      </w:rPr>
+    </w:lvl>
+    <w:lvl w:ilvl="6" w:tplc="08070001" w:tentative="1">
+      <w:start w:val="1"/>
+      <w:numFmt w:val="bullet"/>
+      <w:lvlText w:val=""/>
+      <w:lvlJc w:val="left"/>
+      <w:pPr>
+        <w:ind w:left="5040" w:hanging="360"/>
+      </w:pPr>
+      <w:rPr>
+        <w:rFonts w:ascii="Symbol" w:hAnsi="Symbol" w:hint="default"/>
+      </w:rPr>
+    </w:lvl>
+    <w:lvl w:ilvl="7" w:tplc="08070003" w:tentative="1">
+      <w:start w:val="1"/>
+      <w:numFmt w:val="bullet"/>
+      <w:lvlText w:val="o"/>
+      <w:lvlJc w:val="left"/>
+      <w:pPr>
+        <w:ind w:left="5760" w:hanging="360"/>
+      </w:pPr>
+      <w:rPr>
+        <w:rFonts w:ascii="Courier New" w:hAnsi="Courier New" w:cs="Courier New" w:hint="default"/>
+      </w:rPr>
+    </w:lvl>
+    <w:lvl w:ilvl="8" w:tplc="08070005" w:tentative="1">
+      <w:start w:val="1"/>
+      <w:numFmt w:val="bullet"/>
+      <w:lvlText w:val=""/>
+      <w:lvlJc w:val="left"/>
+      <w:pPr>
+        <w:ind w:left="6480" w:hanging="360"/>
+      </w:pPr>
+      <w:rPr>
+        <w:rFonts w:ascii="Wingdings" w:hAnsi="Wingdings" w:hint="default"/>
+      </w:rPr>
+    </w:lvl>
+  </w:abstractNum>
+  <w:abstractNum w:abstractNumId="3" w15:restartNumberingAfterBreak="0">
     <w:nsid w:val="29403F1B"/>
     <w:multiLevelType w:val="multilevel"/>
     <w:tmpl w:val="6FF211BE"/>
@@ -1239,7 +1518,7 @@
       </w:rPr>
     </w:lvl>
   </w:abstractNum>
-  <w:abstractNum w:abstractNumId="2" w15:restartNumberingAfterBreak="0">
+  <w:abstractNum w:abstractNumId="4" w15:restartNumberingAfterBreak="0">
     <w:nsid w:val="296C4BB9"/>
     <w:multiLevelType w:val="multilevel"/>
     <w:tmpl w:val="85E8A90E"/>
@@ -1388,7 +1667,96 @@
       </w:rPr>
     </w:lvl>
   </w:abstractNum>
-  <w:abstractNum w:abstractNumId="3" w15:restartNumberingAfterBreak="0">
+  <w:abstractNum w:abstractNumId="5" w15:restartNumberingAfterBreak="0">
+    <w:nsid w:val="2ACC1E2A"/>
+    <w:multiLevelType w:val="hybridMultilevel"/>
+    <w:tmpl w:val="6D4449F8"/>
+    <w:lvl w:ilvl="0" w:tplc="0807000F">
+      <w:start w:val="1"/>
+      <w:numFmt w:val="decimal"/>
+      <w:lvlText w:val="%1."/>
+      <w:lvlJc w:val="left"/>
+      <w:pPr>
+        <w:ind w:left="720" w:hanging="360"/>
+      </w:pPr>
+      <w:rPr>
+        <w:rFonts w:hint="default"/>
+      </w:rPr>
+    </w:lvl>
+    <w:lvl w:ilvl="1" w:tplc="08070019" w:tentative="1">
+      <w:start w:val="1"/>
+      <w:numFmt w:val="lowerLetter"/>
+      <w:lvlText w:val="%2."/>
+      <w:lvlJc w:val="left"/>
+      <w:pPr>
+        <w:ind w:left="1440" w:hanging="360"/>
+      </w:pPr>
+    </w:lvl>
+    <w:lvl w:ilvl="2" w:tplc="0807001B" w:tentative="1">
+      <w:start w:val="1"/>
+      <w:numFmt w:val="lowerRoman"/>
+      <w:lvlText w:val="%3."/>
+      <w:lvlJc w:val="right"/>
+      <w:pPr>
+        <w:ind w:left="2160" w:hanging="180"/>
+      </w:pPr>
+    </w:lvl>
+    <w:lvl w:ilvl="3" w:tplc="0807000F" w:tentative="1">
+      <w:start w:val="1"/>
+      <w:numFmt w:val="decimal"/>
+      <w:lvlText w:val="%4."/>
+      <w:lvlJc w:val="left"/>
+      <w:pPr>
+        <w:ind w:left="2880" w:hanging="360"/>
+      </w:pPr>
+    </w:lvl>
+    <w:lvl w:ilvl="4" w:tplc="08070019" w:tentative="1">
+      <w:start w:val="1"/>
+      <w:numFmt w:val="lowerLetter"/>
+      <w:lvlText w:val="%5."/>
+      <w:lvlJc w:val="left"/>
+      <w:pPr>
+        <w:ind w:left="3600" w:hanging="360"/>
+      </w:pPr>
+    </w:lvl>
+    <w:lvl w:ilvl="5" w:tplc="0807001B" w:tentative="1">
+      <w:start w:val="1"/>
+      <w:numFmt w:val="lowerRoman"/>
+      <w:lvlText w:val="%6."/>
+      <w:lvlJc w:val="right"/>
+      <w:pPr>
+        <w:ind w:left="4320" w:hanging="180"/>
+      </w:pPr>
+    </w:lvl>
+    <w:lvl w:ilvl="6" w:tplc="0807000F" w:tentative="1">
+      <w:start w:val="1"/>
+      <w:numFmt w:val="decimal"/>
+      <w:lvlText w:val="%7."/>
+      <w:lvlJc w:val="left"/>
+      <w:pPr>
+        <w:ind w:left="5040" w:hanging="360"/>
+      </w:pPr>
+    </w:lvl>
+    <w:lvl w:ilvl="7" w:tplc="08070019" w:tentative="1">
+      <w:start w:val="1"/>
+      <w:numFmt w:val="lowerLetter"/>
+      <w:lvlText w:val="%8."/>
+      <w:lvlJc w:val="left"/>
+      <w:pPr>
+        <w:ind w:left="5760" w:hanging="360"/>
+      </w:pPr>
+    </w:lvl>
+    <w:lvl w:ilvl="8" w:tplc="0807001B" w:tentative="1">
+      <w:start w:val="1"/>
+      <w:numFmt w:val="lowerRoman"/>
+      <w:lvlText w:val="%9."/>
+      <w:lvlJc w:val="right"/>
+      <w:pPr>
+        <w:ind w:left="6480" w:hanging="180"/>
+      </w:pPr>
+    </w:lvl>
+  </w:abstractNum>
+  <w:abstractNum w:abstractNumId="6" w15:restartNumberingAfterBreak="0">
     <w:nsid w:val="3D135491"/>
     <w:multiLevelType w:val="multilevel"/>
     <w:tmpl w:val="2DE03C5E"/>
@@ -1537,7 +1905,449 @@
       </w:rPr>
     </w:lvl>
   </w:abstractNum>
-  <w:abstractNum w:abstractNumId="4" w15:restartNumberingAfterBreak="0">
+  <w:abstractNum w:abstractNumId="7" w15:restartNumberingAfterBreak="0">
+    <w:nsid w:val="50964F5B"/>
+    <w:multiLevelType w:val="hybridMultilevel"/>
+    <w:tmpl w:val="E62A7266"/>
+    <w:lvl w:ilvl="0" w:tplc="0807000F">
+      <w:start w:val="1"/>
+      <w:numFmt w:val="decimal"/>
+      <w:lvlText w:val="%1."/>
+      <w:lvlJc w:val="left"/>
+      <w:pPr>
+        <w:ind w:left="720" w:hanging="360"/>
+      </w:pPr>
+      <w:rPr>
+        <w:rFonts w:hint="default"/>
+      </w:rPr>
+    </w:lvl>
+    <w:lvl w:ilvl="1" w:tplc="08070019" w:tentative="1">
+      <w:start w:val="1"/>
+      <w:numFmt w:val="lowerLetter"/>
+      <w:lvlText w:val="%2."/>
+      <w:lvlJc w:val="left"/>
+      <w:pPr>
+        <w:ind w:left="1440" w:hanging="360"/>
+      </w:pPr>
+    </w:lvl>
+    <w:lvl w:ilvl="2" w:tplc="0807001B" w:tentative="1">
+      <w:start w:val="1"/>
+      <w:numFmt w:val="lowerRoman"/>
+      <w:lvlText w:val="%3."/>
+      <w:lvlJc w:val="right"/>
+      <w:pPr>
+        <w:ind w:left="2160" w:hanging="180"/>
+      </w:pPr>
+    </w:lvl>
+    <w:lvl w:ilvl="3" w:tplc="0807000F" w:tentative="1">
+      <w:start w:val="1"/>
+      <w:numFmt w:val="decimal"/>
+      <w:lvlText w:val="%4."/>
+      <w:lvlJc w:val="left"/>
+      <w:pPr>
+        <w:ind w:left="2880" w:hanging="360"/>
+      </w:pPr>
+    </w:lvl>
+    <w:lvl w:ilvl="4" w:tplc="08070019" w:tentative="1">
+      <w:start w:val="1"/>
+      <w:numFmt w:val="lowerLetter"/>
+      <w:lvlText w:val="%5."/>
+      <w:lvlJc w:val="left"/>
+      <w:pPr>
+        <w:ind w:left="3600" w:hanging="360"/>
+      </w:pPr>
+    </w:lvl>
+    <w:lvl w:ilvl="5" w:tplc="0807001B" w:tentative="1">
+      <w:start w:val="1"/>
+      <w:numFmt w:val="lowerRoman"/>
+      <w:lvlText w:val="%6."/>
+      <w:lvlJc w:val="right"/>
+      <w:pPr>
+        <w:ind w:left="4320" w:hanging="180"/>
+      </w:pPr>
+    </w:lvl>
+    <w:lvl w:ilvl="6" w:tplc="0807000F" w:tentative="1">
+      <w:start w:val="1"/>
+      <w:numFmt w:val="decimal"/>
+      <w:lvlText w:val="%7."/>
+      <w:lvlJc w:val="left"/>
+      <w:pPr>
+        <w:ind w:left="5040" w:hanging="360"/>
+      </w:pPr>
+    </w:lvl>
+    <w:lvl w:ilvl="7" w:tplc="08070019" w:tentative="1">
+      <w:start w:val="1"/>
+      <w:numFmt w:val="lowerLetter"/>
+      <w:lvlText w:val="%8."/>
+      <w:lvlJc w:val="left"/>
+      <w:pPr>
+        <w:ind w:left="5760" w:hanging="360"/>
+      </w:pPr>
+    </w:lvl>
+    <w:lvl w:ilvl="8" w:tplc="0807001B" w:tentative="1">
+      <w:start w:val="1"/>
+      <w:numFmt w:val="lowerRoman"/>
+      <w:lvlText w:val="%9."/>
+      <w:lvlJc w:val="right"/>
+      <w:pPr>
+        <w:ind w:left="6480" w:hanging="180"/>
+      </w:pPr>
+    </w:lvl>
+  </w:abstractNum>
+  <w:abstractNum w:abstractNumId="8" w15:restartNumberingAfterBreak="0">
+    <w:nsid w:val="58463D88"/>
+    <w:multiLevelType w:val="multilevel"/>
+    <w:tmpl w:val="0807001F"/>
+    <w:lvl w:ilvl="0">
+      <w:start w:val="1"/>
+      <w:numFmt w:val="decimal"/>
+      <w:lvlText w:val="%1."/>
+      <w:lvlJc w:val="left"/>
+      <w:pPr>
+        <w:ind w:left="360" w:hanging="360"/>
+      </w:pPr>
+    </w:lvl>
+    <w:lvl w:ilvl="1">
+      <w:start w:val="1"/>
+      <w:numFmt w:val="decimal"/>
+      <w:lvlText w:val="%1.%2."/>
+      <w:lvlJc w:val="left"/>
+      <w:pPr>
+        <w:ind w:left="792" w:hanging="432"/>
+      </w:pPr>
+    </w:lvl>
+    <w:lvl w:ilvl="2">
+      <w:start w:val="1"/>
+      <w:numFmt w:val="decimal"/>
+      <w:lvlText w:val="%1.%2.%3."/>
+      <w:lvlJc w:val="left"/>
+      <w:pPr>
+        <w:ind w:left="1224" w:hanging="504"/>
+      </w:pPr>
+    </w:lvl>
+    <w:lvl w:ilvl="3">
+      <w:start w:val="1"/>
+      <w:numFmt w:val="decimal"/>
+      <w:lvlText w:val="%1.%2.%3.%4."/>
+      <w:lvlJc w:val="left"/>
+      <w:pPr>
+        <w:ind w:left="1728" w:hanging="648"/>
+      </w:pPr>
+    </w:lvl>
+    <w:lvl w:ilvl="4">
+      <w:start w:val="1"/>
+      <w:numFmt w:val="decimal"/>
+      <w:lvlText w:val="%1.%2.%3.%4.%5."/>
+      <w:lvlJc w:val="left"/>
+      <w:pPr>
+        <w:ind w:left="2232" w:hanging="792"/>
+      </w:pPr>
+    </w:lvl>
+    <w:lvl w:ilvl="5">
+      <w:start w:val="1"/>
+      <w:numFmt w:val="decimal"/>
+      <w:lvlText w:val="%1.%2.%3.%4.%5.%6."/>
+      <w:lvlJc w:val="left"/>
+      <w:pPr>
+        <w:ind w:left="2736" w:hanging="936"/>
+      </w:pPr>
+    </w:lvl>
+    <w:lvl w:ilvl="6">
+      <w:start w:val="1"/>
+      <w:numFmt w:val="decimal"/>
+      <w:lvlText w:val="%1.%2.%3.%4.%5.%6.%7."/>
+      <w:lvlJc w:val="left"/>
+      <w:pPr>
+        <w:ind w:left="3240" w:hanging="1080"/>
+      </w:pPr>
+    </w:lvl>
+    <w:lvl w:ilvl="7">
+      <w:start w:val="1"/>
+      <w:numFmt w:val="decimal"/>
+      <w:lvlText w:val="%1.%2.%3.%4.%5.%6.%7.%8."/>
+      <w:lvlJc w:val="left"/>
+      <w:pPr>
+        <w:ind w:left="3744" w:hanging="1224"/>
+      </w:pPr>
+    </w:lvl>
+    <w:lvl w:ilvl="8">
+      <w:start w:val="1"/>
+      <w:numFmt w:val="decimal"/>
+      <w:lvlText w:val="%1.%2.%3.%4.%5.%6.%7.%8.%9."/>
+      <w:lvlJc w:val="left"/>
+      <w:pPr>
+        <w:ind w:left="4320" w:hanging="1440"/>
+      </w:pPr>
+    </w:lvl>
+  </w:abstractNum>
+  <w:abstractNum w:abstractNumId="9" w15:restartNumberingAfterBreak="0">
+    <w:nsid w:val="588D61AD"/>
+    <w:multiLevelType w:val="hybridMultilevel"/>
+    <w:tmpl w:val="E62A7266"/>
+    <w:lvl w:ilvl="0" w:tplc="0807000F">
+      <w:start w:val="1"/>
+      <w:numFmt w:val="decimal"/>
+      <w:lvlText w:val="%1."/>
+      <w:lvlJc w:val="left"/>
+      <w:pPr>
+        <w:ind w:left="720" w:hanging="360"/>
+      </w:pPr>
+      <w:rPr>
+        <w:rFonts w:hint="default"/>
+      </w:rPr>
+    </w:lvl>
+    <w:lvl w:ilvl="1" w:tplc="08070019" w:tentative="1">
+      <w:start w:val="1"/>
+      <w:numFmt w:val="lowerLetter"/>
+      <w:lvlText w:val="%2."/>
+      <w:lvlJc w:val="left"/>
+      <w:pPr>
+        <w:ind w:left="1440" w:hanging="360"/>
+      </w:pPr>
+    </w:lvl>
+    <w:lvl w:ilvl="2" w:tplc="0807001B" w:tentative="1">
+      <w:start w:val="1"/>
+      <w:numFmt w:val="lowerRoman"/>
+      <w:lvlText w:val="%3."/>
+      <w:lvlJc w:val="right"/>
+      <w:pPr>
+        <w:ind w:left="2160" w:hanging="180"/>
+      </w:pPr>
+    </w:lvl>
+    <w:lvl w:ilvl="3" w:tplc="0807000F" w:tentative="1">
+      <w:start w:val="1"/>
+      <w:numFmt w:val="decimal"/>
+      <w:lvlText w:val="%4."/>
+      <w:lvlJc w:val="left"/>
+      <w:pPr>
+        <w:ind w:left="2880" w:hanging="360"/>
+      </w:pPr>
+    </w:lvl>
+    <w:lvl w:ilvl="4" w:tplc="08070019" w:tentative="1">
+      <w:start w:val="1"/>
+      <w:numFmt w:val="lowerLetter"/>
+      <w:lvlText w:val="%5."/>
+      <w:lvlJc w:val="left"/>
+      <w:pPr>
+        <w:ind w:left="3600" w:hanging="360"/>
+      </w:pPr>
+    </w:lvl>
+    <w:lvl w:ilvl="5" w:tplc="0807001B" w:tentative="1">
+      <w:start w:val="1"/>
+      <w:numFmt w:val="lowerRoman"/>
+      <w:lvlText w:val="%6."/>
+      <w:lvlJc w:val="right"/>
+      <w:pPr>
+        <w:ind w:left="4320" w:hanging="180"/>
+      </w:pPr>
+    </w:lvl>
+    <w:lvl w:ilvl="6" w:tplc="0807000F" w:tentative="1">
+      <w:start w:val="1"/>
+      <w:numFmt w:val="decimal"/>
+      <w:lvlText w:val="%7."/>
+      <w:lvlJc w:val="left"/>
+      <w:pPr>
+        <w:ind w:left="5040" w:hanging="360"/>
+      </w:pPr>
+    </w:lvl>
+    <w:lvl w:ilvl="7" w:tplc="08070019" w:tentative="1">
+      <w:start w:val="1"/>
+      <w:numFmt w:val="lowerLetter"/>
+      <w:lvlText w:val="%8."/>
+      <w:lvlJc w:val="left"/>
+      <w:pPr>
+        <w:ind w:left="5760" w:hanging="360"/>
+      </w:pPr>
+    </w:lvl>
+    <w:lvl w:ilvl="8" w:tplc="0807001B" w:tentative="1">
+      <w:start w:val="1"/>
+      <w:numFmt w:val="lowerRoman"/>
+      <w:lvlText w:val="%9."/>
+      <w:lvlJc w:val="right"/>
+      <w:pPr>
+        <w:ind w:left="6480" w:hanging="180"/>
+      </w:pPr>
+    </w:lvl>
+  </w:abstractNum>
+  <w:abstractNum w:abstractNumId="10" w15:restartNumberingAfterBreak="0">
+    <w:nsid w:val="5F8F2E48"/>
+    <w:multiLevelType w:val="hybridMultilevel"/>
+    <w:tmpl w:val="E62A7266"/>
+    <w:lvl w:ilvl="0" w:tplc="0807000F">
+      <w:start w:val="1"/>
+      <w:numFmt w:val="decimal"/>
+      <w:lvlText w:val="%1."/>
+      <w:lvlJc w:val="left"/>
+      <w:pPr>
+        <w:ind w:left="720" w:hanging="360"/>
+      </w:pPr>
+      <w:rPr>
+        <w:rFonts w:hint="default"/>
+      </w:rPr>
+    </w:lvl>
+    <w:lvl w:ilvl="1" w:tplc="08070019" w:tentative="1">
+      <w:start w:val="1"/>
+      <w:numFmt w:val="lowerLetter"/>
+      <w:lvlText w:val="%2."/>
+      <w:lvlJc w:val="left"/>
+      <w:pPr>
+        <w:ind w:left="1440" w:hanging="360"/>
+      </w:pPr>
+    </w:lvl>
+    <w:lvl w:ilvl="2" w:tplc="0807001B" w:tentative="1">
+      <w:start w:val="1"/>
+      <w:numFmt w:val="lowerRoman"/>
+      <w:lvlText w:val="%3."/>
+      <w:lvlJc w:val="right"/>
+      <w:pPr>
+        <w:ind w:left="2160" w:hanging="180"/>
+      </w:pPr>
+    </w:lvl>
+    <w:lvl w:ilvl="3" w:tplc="0807000F" w:tentative="1">
+      <w:start w:val="1"/>
+      <w:numFmt w:val="decimal"/>
+      <w:lvlText w:val="%4."/>
+      <w:lvlJc w:val="left"/>
+      <w:pPr>
+        <w:ind w:left="2880" w:hanging="360"/>
+      </w:pPr>
+    </w:lvl>
+    <w:lvl w:ilvl="4" w:tplc="08070019" w:tentative="1">
+      <w:start w:val="1"/>
+      <w:numFmt w:val="lowerLetter"/>
+      <w:lvlText w:val="%5."/>
+      <w:lvlJc w:val="left"/>
+      <w:pPr>
+        <w:ind w:left="3600" w:hanging="360"/>
+      </w:pPr>
+    </w:lvl>
+    <w:lvl w:ilvl="5" w:tplc="0807001B" w:tentative="1">
+      <w:start w:val="1"/>
+      <w:numFmt w:val="lowerRoman"/>
+      <w:lvlText w:val="%6."/>
+      <w:lvlJc w:val="right"/>
+      <w:pPr>
+        <w:ind w:left="4320" w:hanging="180"/>
+      </w:pPr>
+    </w:lvl>
+    <w:lvl w:ilvl="6" w:tplc="0807000F" w:tentative="1">
+      <w:start w:val="1"/>
+      <w:numFmt w:val="decimal"/>
+      <w:lvlText w:val="%7."/>
+      <w:lvlJc w:val="left"/>
+      <w:pPr>
+        <w:ind w:left="5040" w:hanging="360"/>
+      </w:pPr>
+    </w:lvl>
+    <w:lvl w:ilvl="7" w:tplc="08070019" w:tentative="1">
+      <w:start w:val="1"/>
+      <w:numFmt w:val="lowerLetter"/>
+      <w:lvlText w:val="%8."/>
+      <w:lvlJc w:val="left"/>
+      <w:pPr>
+        <w:ind w:left="5760" w:hanging="360"/>
+      </w:pPr>
+    </w:lvl>
+    <w:lvl w:ilvl="8" w:tplc="0807001B" w:tentative="1">
+      <w:start w:val="1"/>
+      <w:numFmt w:val="lowerRoman"/>
+      <w:lvlText w:val="%9."/>
+      <w:lvlJc w:val="right"/>
+      <w:pPr>
+        <w:ind w:left="6480" w:hanging="180"/>
+      </w:pPr>
+    </w:lvl>
+  </w:abstractNum>
+  <w:abstractNum w:abstractNumId="11" w15:restartNumberingAfterBreak="0">
+    <w:nsid w:val="69646290"/>
+    <w:multiLevelType w:val="hybridMultilevel"/>
+    <w:tmpl w:val="E62A7266"/>
+    <w:lvl w:ilvl="0" w:tplc="0807000F">
+      <w:start w:val="1"/>
+      <w:numFmt w:val="decimal"/>
+      <w:lvlText w:val="%1."/>
+      <w:lvlJc w:val="left"/>
+      <w:pPr>
+        <w:ind w:left="720" w:hanging="360"/>
+      </w:pPr>
+      <w:rPr>
+        <w:rFonts w:hint="default"/>
+      </w:rPr>
+    </w:lvl>
+    <w:lvl w:ilvl="1" w:tplc="08070019" w:tentative="1">
+      <w:start w:val="1"/>
+      <w:numFmt w:val="lowerLetter"/>
+      <w:lvlText w:val="%2."/>
+      <w:lvlJc w:val="left"/>
+      <w:pPr>
+        <w:ind w:left="1440" w:hanging="360"/>
+      </w:pPr>
+    </w:lvl>
+    <w:lvl w:ilvl="2" w:tplc="0807001B" w:tentative="1">
+      <w:start w:val="1"/>
+      <w:numFmt w:val="lowerRoman"/>
+      <w:lvlText w:val="%3."/>
+      <w:lvlJc w:val="right"/>
+      <w:pPr>
+        <w:ind w:left="2160" w:hanging="180"/>
+      </w:pPr>
+    </w:lvl>
+    <w:lvl w:ilvl="3" w:tplc="0807000F" w:tentative="1">
+      <w:start w:val="1"/>
+      <w:numFmt w:val="decimal"/>
+      <w:lvlText w:val="%4."/>
+      <w:lvlJc w:val="left"/>
+      <w:pPr>
+        <w:ind w:left="2880" w:hanging="360"/>
+      </w:pPr>
+    </w:lvl>
+    <w:lvl w:ilvl="4" w:tplc="08070019" w:tentative="1">
+      <w:start w:val="1"/>
+      <w:numFmt w:val="lowerLetter"/>
+      <w:lvlText w:val="%5."/>
+      <w:lvlJc w:val="left"/>
+      <w:pPr>
+        <w:ind w:left="3600" w:hanging="360"/>
+      </w:pPr>
+    </w:lvl>
+    <w:lvl w:ilvl="5" w:tplc="0807001B" w:tentative="1">
+      <w:start w:val="1"/>
+      <w:numFmt w:val="lowerRoman"/>
+      <w:lvlText w:val="%6."/>
+      <w:lvlJc w:val="right"/>
+      <w:pPr>
+        <w:ind w:left="4320" w:hanging="180"/>
+      </w:pPr>
+    </w:lvl>
+    <w:lvl w:ilvl="6" w:tplc="0807000F" w:tentative="1">
+      <w:start w:val="1"/>
+      <w:numFmt w:val="decimal"/>
+      <w:lvlText w:val="%7."/>
+      <w:lvlJc w:val="left"/>
+      <w:pPr>
+        <w:ind w:left="5040" w:hanging="360"/>
+      </w:pPr>
+    </w:lvl>
+    <w:lvl w:ilvl="7" w:tplc="08070019" w:tentative="1">
+      <w:start w:val="1"/>
+      <w:numFmt w:val="lowerLetter"/>
+      <w:lvlText w:val="%8."/>
+      <w:lvlJc w:val="left"/>
+      <w:pPr>
+        <w:ind w:left="5760" w:hanging="360"/>
+      </w:pPr>
+    </w:lvl>
+    <w:lvl w:ilvl="8" w:tplc="0807001B" w:tentative="1">
+      <w:start w:val="1"/>
+      <w:numFmt w:val="lowerRoman"/>
+      <w:lvlText w:val="%9."/>
+      <w:lvlJc w:val="right"/>
+      <w:pPr>
+        <w:ind w:left="6480" w:hanging="180"/>
+      </w:pPr>
+    </w:lvl>
+  </w:abstractNum>
+  <w:abstractNum w:abstractNumId="12" w15:restartNumberingAfterBreak="0">
     <w:nsid w:val="76027C5C"/>
     <w:multiLevelType w:val="multilevel"/>
     <w:tmpl w:val="595A5A08"/>
@@ -1686,7 +2496,7 @@
       </w:rPr>
     </w:lvl>
   </w:abstractNum>
-  <w:abstractNum w:abstractNumId="5" w15:restartNumberingAfterBreak="0">
+  <w:abstractNum w:abstractNumId="13" w15:restartNumberingAfterBreak="0">
     <w:nsid w:val="7F733B88"/>
     <w:multiLevelType w:val="multilevel"/>
     <w:tmpl w:val="04B2842E"/>
@@ -1836,22 +2646,46 @@
     </w:lvl>
   </w:abstractNum>
   <w:num w:numId="1">
-    <w:abstractNumId w:val="3"/>
+    <w:abstractNumId w:val="6"/>
   </w:num>
   <w:num w:numId="2">
-    <w:abstractNumId w:val="2"/>
+    <w:abstractNumId w:val="4"/>
   </w:num>
   <w:num w:numId="3">
-    <w:abstractNumId w:val="4"/>
+    <w:abstractNumId w:val="12"/>
   </w:num>
   <w:num w:numId="4">
-    <w:abstractNumId w:val="1"/>
+    <w:abstractNumId w:val="3"/>
   </w:num>
   <w:num w:numId="5">
     <w:abstractNumId w:val="0"/>
   </w:num>
   <w:num w:numId="6">
+    <w:abstractNumId w:val="13"/>
+  </w:num>
+  <w:num w:numId="7">
+    <w:abstractNumId w:val="8"/>
+  </w:num>
+  <w:num w:numId="8">
     <w:abstractNumId w:val="5"/>
+  </w:num>
+  <w:num w:numId="9">
+    <w:abstractNumId w:val="2"/>
+  </w:num>
+  <w:num w:numId="10">
+    <w:abstractNumId w:val="7"/>
+  </w:num>
+  <w:num w:numId="11">
+    <w:abstractNumId w:val="9"/>
+  </w:num>
+  <w:num w:numId="12">
+    <w:abstractNumId w:val="11"/>
+  </w:num>
+  <w:num w:numId="13">
+    <w:abstractNumId w:val="1"/>
+  </w:num>
+  <w:num w:numId="14">
+    <w:abstractNumId w:val="10"/>
   </w:num>
 </w:numbering>
 </file>
@@ -2251,7 +3085,7 @@
     <w:lsdException w:name="Unresolved Mention" w:semiHidden="1" w:unhideWhenUsed="1"/>
     <w:lsdException w:name="Smart Link" w:semiHidden="1" w:unhideWhenUsed="1"/>
   </w:latentStyles>
-  <w:style w:type="paragraph" w:default="1" w:styleId="Normal">
+  <w:style w:type="paragraph" w:default="1" w:styleId="Standard">
     <w:name w:val="Normal"/>
     <w:qFormat/>
     <w:pPr>
@@ -2262,13 +3096,78 @@
       <w:lang w:val="de-DE"/>
     </w:rPr>
   </w:style>
-  <w:style w:type="character" w:default="1" w:styleId="DefaultParagraphFont">
+  <w:style w:type="paragraph" w:styleId="berschrift1">
+    <w:name w:val="heading 1"/>
+    <w:basedOn w:val="Standard"/>
+    <w:next w:val="Standard"/>
+    <w:link w:val="berschrift1Zchn"/>
+    <w:uiPriority w:val="9"/>
+    <w:qFormat/>
+    <w:rsid w:val="00147C82"/>
+    <w:pPr>
+      <w:keepNext/>
+      <w:keepLines/>
+      <w:spacing w:before="240"/>
+      <w:outlineLvl w:val="0"/>
+    </w:pPr>
+    <w:rPr>
+      <w:rFonts w:asciiTheme="majorHAnsi" w:eastAsiaTheme="majorEastAsia" w:hAnsiTheme="majorHAnsi" w:cstheme="majorBidi"/>
+      <w:color w:val="2F5496" w:themeColor="accent1" w:themeShade="BF"/>
+      <w:sz w:val="32"/>
+      <w:szCs w:val="32"/>
+    </w:rPr>
+  </w:style>
+  <w:style w:type="paragraph" w:styleId="berschrift2">
+    <w:name w:val="heading 2"/>
+    <w:basedOn w:val="Standard"/>
+    <w:next w:val="Standard"/>
+    <w:link w:val="berschrift2Zchn"/>
+    <w:uiPriority w:val="9"/>
+    <w:unhideWhenUsed/>
+    <w:qFormat/>
+    <w:rsid w:val="00A25D80"/>
+    <w:pPr>
+      <w:keepNext/>
+      <w:keepLines/>
+      <w:spacing w:before="40"/>
+      <w:outlineLvl w:val="1"/>
+    </w:pPr>
+    <w:rPr>
+      <w:rFonts w:asciiTheme="majorHAnsi" w:eastAsiaTheme="majorEastAsia" w:hAnsiTheme="majorHAnsi" w:cstheme="majorBidi"/>
+      <w:color w:val="2F5496" w:themeColor="accent1" w:themeShade="BF"/>
+      <w:sz w:val="26"/>
+      <w:szCs w:val="26"/>
+    </w:rPr>
+  </w:style>
+  <w:style w:type="paragraph" w:styleId="berschrift4">
+    <w:name w:val="heading 4"/>
+    <w:basedOn w:val="Standard"/>
+    <w:next w:val="Standard"/>
+    <w:link w:val="berschrift4Zchn"/>
+    <w:uiPriority w:val="9"/>
+    <w:unhideWhenUsed/>
+    <w:qFormat/>
+    <w:rsid w:val="00A25D80"/>
+    <w:pPr>
+      <w:keepNext/>
+      <w:keepLines/>
+      <w:spacing w:before="40"/>
+      <w:outlineLvl w:val="3"/>
+    </w:pPr>
+    <w:rPr>
+      <w:rFonts w:asciiTheme="majorHAnsi" w:eastAsiaTheme="majorEastAsia" w:hAnsiTheme="majorHAnsi" w:cstheme="majorBidi"/>
+      <w:i/>
+      <w:iCs/>
+      <w:color w:val="2F5496" w:themeColor="accent1" w:themeShade="BF"/>
+    </w:rPr>
+  </w:style>
+  <w:style w:type="character" w:default="1" w:styleId="Absatz-Standardschriftart">
     <w:name w:val="Default Paragraph Font"/>
     <w:uiPriority w:val="1"/>
     <w:semiHidden/>
     <w:unhideWhenUsed/>
   </w:style>
-  <w:style w:type="table" w:default="1" w:styleId="TableNormal">
+  <w:style w:type="table" w:default="1" w:styleId="NormaleTabelle">
     <w:name w:val="Normal Table"/>
     <w:uiPriority w:val="99"/>
     <w:semiHidden/>
@@ -2283,16 +3182,16 @@
       </w:tblCellMar>
     </w:tblPr>
   </w:style>
-  <w:style w:type="numbering" w:default="1" w:styleId="NoList">
+  <w:style w:type="numbering" w:default="1" w:styleId="KeineListe">
     <w:name w:val="No List"/>
     <w:uiPriority w:val="99"/>
     <w:semiHidden/>
     <w:unhideWhenUsed/>
   </w:style>
-  <w:style w:type="paragraph" w:styleId="BalloonText">
+  <w:style w:type="paragraph" w:styleId="Sprechblasentext">
     <w:name w:val="Balloon Text"/>
-    <w:basedOn w:val="Normal"/>
-    <w:link w:val="BalloonTextChar"/>
+    <w:basedOn w:val="Standard"/>
+    <w:link w:val="SprechblasentextZchn"/>
     <w:uiPriority w:val="99"/>
     <w:semiHidden/>
     <w:unhideWhenUsed/>
@@ -2306,10 +3205,10 @@
       <w:szCs w:val="18"/>
     </w:rPr>
   </w:style>
-  <w:style w:type="character" w:customStyle="1" w:styleId="BalloonTextChar">
-    <w:name w:val="Balloon Text Char"/>
-    <w:basedOn w:val="DefaultParagraphFont"/>
-    <w:link w:val="BalloonText"/>
+  <w:style w:type="character" w:customStyle="1" w:styleId="SprechblasentextZchn">
+    <w:name w:val="Sprechblasentext Zchn"/>
+    <w:basedOn w:val="Absatz-Standardschriftart"/>
+    <w:link w:val="Sprechblasentext"/>
     <w:uiPriority w:val="99"/>
     <w:semiHidden/>
     <w:rsid w:val="002B7084"/>
@@ -2320,10 +3219,10 @@
       <w:lang w:val="de-DE"/>
     </w:rPr>
   </w:style>
-  <w:style w:type="paragraph" w:styleId="Header">
+  <w:style w:type="paragraph" w:styleId="Kopfzeile">
     <w:name w:val="header"/>
-    <w:basedOn w:val="Normal"/>
-    <w:link w:val="HeaderChar"/>
+    <w:basedOn w:val="Standard"/>
+    <w:link w:val="KopfzeileZchn"/>
     <w:uiPriority w:val="99"/>
     <w:unhideWhenUsed/>
     <w:rsid w:val="0031003A"/>
@@ -2335,10 +3234,10 @@
       <w:spacing w:line="240" w:lineRule="auto"/>
     </w:pPr>
   </w:style>
-  <w:style w:type="character" w:customStyle="1" w:styleId="HeaderChar">
-    <w:name w:val="Header Char"/>
-    <w:basedOn w:val="DefaultParagraphFont"/>
-    <w:link w:val="Header"/>
+  <w:style w:type="character" w:customStyle="1" w:styleId="KopfzeileZchn">
+    <w:name w:val="Kopfzeile Zchn"/>
+    <w:basedOn w:val="Absatz-Standardschriftart"/>
+    <w:link w:val="Kopfzeile"/>
     <w:uiPriority w:val="99"/>
     <w:rsid w:val="0031003A"/>
     <w:rPr>
@@ -2346,10 +3245,10 @@
       <w:lang w:val="de-DE"/>
     </w:rPr>
   </w:style>
-  <w:style w:type="paragraph" w:styleId="Footer">
+  <w:style w:type="paragraph" w:styleId="Fuzeile">
     <w:name w:val="footer"/>
-    <w:basedOn w:val="Normal"/>
-    <w:link w:val="FooterChar"/>
+    <w:basedOn w:val="Standard"/>
+    <w:link w:val="FuzeileZchn"/>
     <w:uiPriority w:val="99"/>
     <w:unhideWhenUsed/>
     <w:rsid w:val="0031003A"/>
@@ -2361,10 +3260,10 @@
       <w:spacing w:line="240" w:lineRule="auto"/>
     </w:pPr>
   </w:style>
-  <w:style w:type="character" w:customStyle="1" w:styleId="FooterChar">
-    <w:name w:val="Footer Char"/>
-    <w:basedOn w:val="DefaultParagraphFont"/>
-    <w:link w:val="Footer"/>
+  <w:style w:type="character" w:customStyle="1" w:styleId="FuzeileZchn">
+    <w:name w:val="Fußzeile Zchn"/>
+    <w:basedOn w:val="Absatz-Standardschriftart"/>
+    <w:link w:val="Fuzeile"/>
     <w:uiPriority w:val="99"/>
     <w:rsid w:val="0031003A"/>
     <w:rPr>
@@ -2374,7 +3273,7 @@
   </w:style>
   <w:style w:type="paragraph" w:customStyle="1" w:styleId="paragraph">
     <w:name w:val="paragraph"/>
-    <w:basedOn w:val="Normal"/>
+    <w:basedOn w:val="Standard"/>
     <w:rsid w:val="00FA4644"/>
     <w:pPr>
       <w:spacing w:before="100" w:beforeAutospacing="1" w:after="100" w:afterAutospacing="1" w:line="240" w:lineRule="auto"/>
@@ -2388,24 +3287,24 @@
   </w:style>
   <w:style w:type="character" w:customStyle="1" w:styleId="normaltextrun">
     <w:name w:val="normaltextrun"/>
-    <w:basedOn w:val="DefaultParagraphFont"/>
+    <w:basedOn w:val="Absatz-Standardschriftart"/>
     <w:rsid w:val="00FA4644"/>
   </w:style>
   <w:style w:type="character" w:customStyle="1" w:styleId="eop">
     <w:name w:val="eop"/>
-    <w:basedOn w:val="DefaultParagraphFont"/>
+    <w:basedOn w:val="Absatz-Standardschriftart"/>
     <w:rsid w:val="00FA4644"/>
   </w:style>
   <w:style w:type="character" w:customStyle="1" w:styleId="spellingerror">
     <w:name w:val="spellingerror"/>
-    <w:basedOn w:val="DefaultParagraphFont"/>
+    <w:basedOn w:val="Absatz-Standardschriftart"/>
     <w:rsid w:val="00FA4644"/>
   </w:style>
-  <w:style w:type="paragraph" w:styleId="Title">
+  <w:style w:type="paragraph" w:styleId="Titel">
     <w:name w:val="Title"/>
-    <w:basedOn w:val="Normal"/>
-    <w:next w:val="Normal"/>
-    <w:link w:val="TitleChar"/>
+    <w:basedOn w:val="Standard"/>
+    <w:next w:val="Standard"/>
+    <w:link w:val="TitelZchn"/>
     <w:uiPriority w:val="10"/>
     <w:qFormat/>
     <w:rsid w:val="00A56BEB"/>
@@ -2421,10 +3320,10 @@
       <w:szCs w:val="56"/>
     </w:rPr>
   </w:style>
-  <w:style w:type="character" w:customStyle="1" w:styleId="TitleChar">
-    <w:name w:val="Title Char"/>
-    <w:basedOn w:val="DefaultParagraphFont"/>
-    <w:link w:val="Title"/>
+  <w:style w:type="character" w:customStyle="1" w:styleId="TitelZchn">
+    <w:name w:val="Titel Zchn"/>
+    <w:basedOn w:val="Absatz-Standardschriftart"/>
+    <w:link w:val="Titel"/>
     <w:uiPriority w:val="10"/>
     <w:rsid w:val="00A56BEB"/>
     <w:rPr>
@@ -2436,9 +3335,9 @@
       <w:lang w:val="de-DE"/>
     </w:rPr>
   </w:style>
-  <w:style w:type="paragraph" w:styleId="NormalWeb">
+  <w:style w:type="paragraph" w:styleId="StandardWeb">
     <w:name w:val="Normal (Web)"/>
-    <w:basedOn w:val="Normal"/>
+    <w:basedOn w:val="Standard"/>
     <w:uiPriority w:val="99"/>
     <w:semiHidden/>
     <w:unhideWhenUsed/>
@@ -2450,18 +3349,130 @@
       <w:rFonts w:ascii="Times New Roman" w:eastAsia="Times New Roman" w:hAnsi="Times New Roman" w:cs="Times New Roman"/>
       <w:sz w:val="24"/>
       <w:szCs w:val="24"/>
-      <w:lang w:val="en-CH" w:eastAsia="en-GB"/>
+      <w:lang w:eastAsia="en-GB"/>
     </w:rPr>
   </w:style>
-  <w:style w:type="character" w:styleId="Emphasis">
+  <w:style w:type="character" w:styleId="Hervorhebung">
     <w:name w:val="Emphasis"/>
-    <w:basedOn w:val="DefaultParagraphFont"/>
+    <w:basedOn w:val="Absatz-Standardschriftart"/>
     <w:uiPriority w:val="20"/>
     <w:qFormat/>
     <w:rsid w:val="00F33A21"/>
     <w:rPr>
       <w:i/>
       <w:iCs/>
+    </w:rPr>
+  </w:style>
+  <w:style w:type="paragraph" w:styleId="Listenabsatz">
+    <w:name w:val="List Paragraph"/>
+    <w:basedOn w:val="Standard"/>
+    <w:uiPriority w:val="34"/>
+    <w:qFormat/>
+    <w:rsid w:val="00147C82"/>
+    <w:pPr>
+      <w:ind w:left="720"/>
+      <w:contextualSpacing/>
+    </w:pPr>
+  </w:style>
+  <w:style w:type="character" w:styleId="SchwacheHervorhebung">
+    <w:name w:val="Subtle Emphasis"/>
+    <w:basedOn w:val="Absatz-Standardschriftart"/>
+    <w:uiPriority w:val="19"/>
+    <w:qFormat/>
+    <w:rsid w:val="00147C82"/>
+    <w:rPr>
+      <w:i/>
+      <w:iCs/>
+      <w:color w:val="404040" w:themeColor="text1" w:themeTint="BF"/>
+    </w:rPr>
+  </w:style>
+  <w:style w:type="character" w:customStyle="1" w:styleId="berschrift1Zchn">
+    <w:name w:val="Überschrift 1 Zchn"/>
+    <w:basedOn w:val="Absatz-Standardschriftart"/>
+    <w:link w:val="berschrift1"/>
+    <w:uiPriority w:val="9"/>
+    <w:rsid w:val="00147C82"/>
+    <w:rPr>
+      <w:rFonts w:asciiTheme="majorHAnsi" w:eastAsiaTheme="majorEastAsia" w:hAnsiTheme="majorHAnsi" w:cstheme="majorBidi"/>
+      <w:color w:val="2F5496" w:themeColor="accent1" w:themeShade="BF"/>
+      <w:sz w:val="32"/>
+      <w:szCs w:val="32"/>
+      <w:lang w:val="de-DE"/>
+    </w:rPr>
+  </w:style>
+  <w:style w:type="character" w:customStyle="1" w:styleId="berschrift2Zchn">
+    <w:name w:val="Überschrift 2 Zchn"/>
+    <w:basedOn w:val="Absatz-Standardschriftart"/>
+    <w:link w:val="berschrift2"/>
+    <w:uiPriority w:val="9"/>
+    <w:rsid w:val="00A25D80"/>
+    <w:rPr>
+      <w:rFonts w:asciiTheme="majorHAnsi" w:eastAsiaTheme="majorEastAsia" w:hAnsiTheme="majorHAnsi" w:cstheme="majorBidi"/>
+      <w:color w:val="2F5496" w:themeColor="accent1" w:themeShade="BF"/>
+      <w:sz w:val="26"/>
+      <w:szCs w:val="26"/>
+      <w:lang w:val="de-DE"/>
+    </w:rPr>
+  </w:style>
+  <w:style w:type="character" w:customStyle="1" w:styleId="berschrift4Zchn">
+    <w:name w:val="Überschrift 4 Zchn"/>
+    <w:basedOn w:val="Absatz-Standardschriftart"/>
+    <w:link w:val="berschrift4"/>
+    <w:uiPriority w:val="9"/>
+    <w:rsid w:val="00A25D80"/>
+    <w:rPr>
+      <w:rFonts w:asciiTheme="majorHAnsi" w:eastAsiaTheme="majorEastAsia" w:hAnsiTheme="majorHAnsi" w:cstheme="majorBidi"/>
+      <w:i/>
+      <w:iCs/>
+      <w:color w:val="2F5496" w:themeColor="accent1" w:themeShade="BF"/>
+      <w:lang w:val="de-DE"/>
+    </w:rPr>
+  </w:style>
+  <w:style w:type="character" w:styleId="IntensiveHervorhebung">
+    <w:name w:val="Intense Emphasis"/>
+    <w:basedOn w:val="Absatz-Standardschriftart"/>
+    <w:uiPriority w:val="21"/>
+    <w:qFormat/>
+    <w:rsid w:val="00A25D80"/>
+    <w:rPr>
+      <w:i/>
+      <w:iCs/>
+      <w:color w:val="4472C4" w:themeColor="accent1"/>
+    </w:rPr>
+  </w:style>
+  <w:style w:type="character" w:styleId="Hyperlink">
+    <w:name w:val="Hyperlink"/>
+    <w:basedOn w:val="Absatz-Standardschriftart"/>
+    <w:uiPriority w:val="99"/>
+    <w:unhideWhenUsed/>
+    <w:rsid w:val="00A25D80"/>
+    <w:rPr>
+      <w:color w:val="0563C1" w:themeColor="hyperlink"/>
+      <w:u w:val="single"/>
+    </w:rPr>
+  </w:style>
+  <w:style w:type="character" w:styleId="NichtaufgelsteErwhnung">
+    <w:name w:val="Unresolved Mention"/>
+    <w:basedOn w:val="Absatz-Standardschriftart"/>
+    <w:uiPriority w:val="99"/>
+    <w:semiHidden/>
+    <w:unhideWhenUsed/>
+    <w:rsid w:val="00A25D80"/>
+    <w:rPr>
+      <w:color w:val="605E5C"/>
+      <w:shd w:val="clear" w:color="auto" w:fill="E1DFDD"/>
+    </w:rPr>
+  </w:style>
+  <w:style w:type="character" w:styleId="BesuchterLink">
+    <w:name w:val="FollowedHyperlink"/>
+    <w:basedOn w:val="Absatz-Standardschriftart"/>
+    <w:uiPriority w:val="99"/>
+    <w:semiHidden/>
+    <w:unhideWhenUsed/>
+    <w:rsid w:val="00A25D80"/>
+    <w:rPr>
+      <w:color w:val="954F72" w:themeColor="followedHyperlink"/>
+      <w:u w:val="single"/>
     </w:rPr>
   </w:style>
 </w:styles>
@@ -2763,6 +3774,21 @@
 </file>
 
 <file path=customXml/item1.xml><?xml version="1.0" encoding="utf-8"?>
+<p:properties xmlns:p="http://schemas.microsoft.com/office/2006/metadata/properties" xmlns:xsi="http://www.w3.org/2001/XMLSchema-instance" xmlns:pc="http://schemas.microsoft.com/office/infopath/2007/PartnerControls">
+  <documentManagement/>
+</p:properties>
+</file>
+
+<file path=customXml/item2.xml><?xml version="1.0" encoding="utf-8"?>
+<?mso-contentType ?>
+<FormTemplates xmlns="http://schemas.microsoft.com/sharepoint/v3/contenttype/forms">
+  <Display>DocumentLibraryForm</Display>
+  <Edit>DocumentLibraryForm</Edit>
+  <New>DocumentLibraryForm</New>
+</FormTemplates>
+</file>
+
+<file path=customXml/item3.xml><?xml version="1.0" encoding="utf-8"?>
 <ct:contentTypeSchema xmlns:ct="http://schemas.microsoft.com/office/2006/metadata/contentType" xmlns:ma="http://schemas.microsoft.com/office/2006/metadata/properties/metaAttributes" ct:_="" ma:_="" ma:contentTypeName="Dokument" ma:contentTypeID="0x010100251B4F3DD99F1A47BE1DD03CB1521E4A" ma:contentTypeVersion="10" ma:contentTypeDescription="Ein neues Dokument erstellen." ma:contentTypeScope="" ma:versionID="6be933c634e264c486d21b0448a5e113">
   <xsd:schema xmlns:xsd="http://www.w3.org/2001/XMLSchema" xmlns:xs="http://www.w3.org/2001/XMLSchema" xmlns:p="http://schemas.microsoft.com/office/2006/metadata/properties" xmlns:ns3="e89c874b-4c9d-4087-99ab-3f42432656f5" xmlns:ns4="9bf1a295-e891-43fa-8f6d-f0b9c9c6e192" targetNamespace="http://schemas.microsoft.com/office/2006/metadata/properties" ma:root="true" ma:fieldsID="7d27f8cba903675874e01989a6ca18cc" ns3:_="" ns4:_="">
     <xsd:import namespace="e89c874b-4c9d-4087-99ab-3f42432656f5"/>
@@ -2965,22 +3991,24 @@
 </ct:contentTypeSchema>
 </file>
 
-<file path=customXml/item2.xml><?xml version="1.0" encoding="utf-8"?>
-<?mso-contentType ?>
-<FormTemplates xmlns="http://schemas.microsoft.com/sharepoint/v3/contenttype/forms">
-  <Display>DocumentLibraryForm</Display>
-  <Edit>DocumentLibraryForm</Edit>
-  <New>DocumentLibraryForm</New>
-</FormTemplates>
+<file path=customXml/itemProps1.xml><?xml version="1.0" encoding="utf-8"?>
+<ds:datastoreItem xmlns:ds="http://schemas.openxmlformats.org/officeDocument/2006/customXml" ds:itemID="{87C6A610-C1F5-44E8-89D7-1B1E190810E0}">
+  <ds:schemaRefs>
+    <ds:schemaRef ds:uri="http://schemas.microsoft.com/office/2006/metadata/properties"/>
+    <ds:schemaRef ds:uri="http://schemas.microsoft.com/office/infopath/2007/PartnerControls"/>
+  </ds:schemaRefs>
+</ds:datastoreItem>
 </file>
 
-<file path=customXml/item3.xml><?xml version="1.0" encoding="utf-8"?>
-<p:properties xmlns:p="http://schemas.microsoft.com/office/2006/metadata/properties" xmlns:xsi="http://www.w3.org/2001/XMLSchema-instance" xmlns:pc="http://schemas.microsoft.com/office/infopath/2007/PartnerControls">
-  <documentManagement/>
-</p:properties>
+<file path=customXml/itemProps2.xml><?xml version="1.0" encoding="utf-8"?>
+<ds:datastoreItem xmlns:ds="http://schemas.openxmlformats.org/officeDocument/2006/customXml" ds:itemID="{CF9DB751-DB28-445D-B91B-E5C5D3DB1AEC}">
+  <ds:schemaRefs>
+    <ds:schemaRef ds:uri="http://schemas.microsoft.com/sharepoint/v3/contenttype/forms"/>
+  </ds:schemaRefs>
+</ds:datastoreItem>
 </file>
 
-<file path=customXml/itemProps1.xml><?xml version="1.0" encoding="utf-8"?>
+<file path=customXml/itemProps3.xml><?xml version="1.0" encoding="utf-8"?>
 <ds:datastoreItem xmlns:ds="http://schemas.openxmlformats.org/officeDocument/2006/customXml" ds:itemID="{240405AE-F204-4EE9-9433-90B04D57F312}">
   <ds:schemaRefs>
     <ds:schemaRef ds:uri="http://schemas.microsoft.com/office/2006/metadata/contentType"/>
@@ -2997,21 +4025,4 @@
     <ds:schemaRef ds:uri="http://schemas.microsoft.com/internal/obd"/>
   </ds:schemaRefs>
 </ds:datastoreItem>
-</file>
-
-<file path=customXml/itemProps2.xml><?xml version="1.0" encoding="utf-8"?>
-<ds:datastoreItem xmlns:ds="http://schemas.openxmlformats.org/officeDocument/2006/customXml" ds:itemID="{CF9DB751-DB28-445D-B91B-E5C5D3DB1AEC}">
-  <ds:schemaRefs>
-    <ds:schemaRef ds:uri="http://schemas.microsoft.com/sharepoint/v3/contenttype/forms"/>
-  </ds:schemaRefs>
-</ds:datastoreItem>
-</file>
-
-<file path=customXml/itemProps3.xml><?xml version="1.0" encoding="utf-8"?>
-<ds:datastoreItem xmlns:ds="http://schemas.openxmlformats.org/officeDocument/2006/customXml" ds:itemID="{87C6A610-C1F5-44E8-89D7-1B1E190810E0}">
-  <ds:schemaRefs>
-    <ds:schemaRef ds:uri="http://schemas.microsoft.com/office/2006/metadata/properties"/>
-    <ds:schemaRef ds:uri="http://schemas.microsoft.com/office/infopath/2007/PartnerControls"/>
-  </ds:schemaRefs>
-</ds:datastoreItem>
 </file>
</xml_diff>

<commit_message>
GiraV1 desc. added to new Documentation
</commit_message>
<xml_diff>
--- a/Documentation/Dokumentation.docx
+++ b/Documentation/Dokumentation.docx
@@ -203,16 +203,53 @@
       </w:r>
     </w:p>
     <w:p>
+      <w:r>
+        <w:t xml:space="preserve">Das Konsolenprogramm Gira wird erweitert. In GiraV2 kann der Nutzer nun Tickets in einem Grafischen User-Interface verwalten. Nutzer, Tickets und weiteres werden in Dateien gespeichert, nicht wie in GiraV1, wo man alles bei jedem Programmstart wieder erstellen muss. </w:t>
+      </w:r>
+      <w:r>
+        <w:t>Zudem sollten alle Pfade für Log, sowie Ticket &amp; User Dateien in einer Config-Datei gespeichert werden.</w:t>
+      </w:r>
+    </w:p>
+    <w:p>
+      <w:pPr>
+        <w:pStyle w:val="berschrift3"/>
+        <w:rPr>
+          <w:lang w:val="it-IT"/>
+        </w:rPr>
+      </w:pPr>
+      <w:r>
+        <w:rPr>
+          <w:lang w:val="it-IT"/>
+        </w:rPr>
+        <w:t>Beschreibung GiraV1</w:t>
+      </w:r>
+    </w:p>
+    <w:p>
+      <w:r>
+        <w:t>Gira ist ein Konsolenprogramm, welches in der Sprache Java geschrieben wurde. Mit Gira kann man Tickets erstellen, zuweisen, lösen und weiteres.</w:t>
+      </w:r>
+    </w:p>
+    <w:p>
+      <w:r>
+        <w:t xml:space="preserve">Das Ziel von Gira ist es, die Arbeitszuweisung zu erleichtern. Wenn ein Projektmanager jemandem ein Projekt zuweisen will, erstellt er ein Ticket und kann den Mitarbeiter als Bearbeiter angeben. Jeder Mitarbeiter braucht einen Employee-Account. Admin Accounts sind lediglich für die Accountverwaltung zu nutzen, man kann mit ihnen keine Tickets erstellen, ändern und anschauen. </w:t>
+      </w:r>
+    </w:p>
+    <w:p>
+      <w:r>
+        <w:t>Die Testdaten für den Admin-Account sind Username =&gt; admin und Passwort =&gt; root.</w:t>
+      </w:r>
+    </w:p>
+    <w:p>
       <w:pPr>
         <w:rPr>
           <w:lang w:val="de-CH"/>
         </w:rPr>
       </w:pPr>
       <w:r>
-        <w:t xml:space="preserve">Das Konsolenprogramm Gira wird erweitert. In GiraV2 kann der Nutzer nun Tickets in einem Grafischen User-Interface verwalten. Nutzer, Tickets und weiteres werden in Dateien gespeichert, nicht wie in GiraV1, wo man alles bei jedem Programmstart wieder erstellen muss. </w:t>
-      </w:r>
-      <w:r>
-        <w:t>Zudem sollten alle Pfade für Log, sowie Ticket &amp; User Dateien in einer Config-Datei gespeichert werden.</w:t>
+        <w:rPr>
+          <w:lang w:val="de-CH"/>
+        </w:rPr>
+        <w:t>Beim Programmstart existiert nur ein Admin Account, daher muss man zuerst einen Employee Account erstellen. Erst danach kann man Tickets nutzen.</w:t>
       </w:r>
     </w:p>
     <w:p>
@@ -223,6 +260,7 @@
           <w:i w:val="0"/>
           <w:iCs w:val="0"/>
           <w:color w:val="2F5496" w:themeColor="accent1" w:themeShade="BF"/>
+          <w:lang w:val="it-IT"/>
         </w:rPr>
       </w:pPr>
       <w:r>
@@ -231,6 +269,7 @@
           <w:i w:val="0"/>
           <w:iCs w:val="0"/>
           <w:color w:val="2F5496" w:themeColor="accent1" w:themeShade="BF"/>
+          <w:lang w:val="it-IT"/>
         </w:rPr>
         <w:t>2. Diagramme</w:t>
       </w:r>
@@ -482,35 +521,7 @@
             <w:rStyle w:val="Hyperlink"/>
             <w:lang w:val="de-CH"/>
           </w:rPr>
-          <w:t>https://github.co</w:t>
-        </w:r>
-        <w:r>
-          <w:rPr>
-            <w:rStyle w:val="Hyperlink"/>
-            <w:lang w:val="de-CH"/>
-          </w:rPr>
-          <w:t>m</w:t>
-        </w:r>
-        <w:r>
-          <w:rPr>
-            <w:rStyle w:val="Hyperlink"/>
-            <w:lang w:val="de-CH"/>
-          </w:rPr>
-          <w:t>/speyck/Gira</w:t>
-        </w:r>
-        <w:r>
-          <w:rPr>
-            <w:rStyle w:val="Hyperlink"/>
-            <w:lang w:val="de-CH"/>
-          </w:rPr>
-          <w:t>V2</w:t>
-        </w:r>
-        <w:r>
-          <w:rPr>
-            <w:rStyle w:val="Hyperlink"/>
-            <w:lang w:val="de-CH"/>
-          </w:rPr>
-          <w:t>/</w:t>
+          <w:t>https://github.com/speyck/GiraV2/</w:t>
         </w:r>
       </w:hyperlink>
     </w:p>
@@ -3139,6 +3150,28 @@
       <w:szCs w:val="26"/>
     </w:rPr>
   </w:style>
+  <w:style w:type="paragraph" w:styleId="berschrift3">
+    <w:name w:val="heading 3"/>
+    <w:basedOn w:val="Standard"/>
+    <w:next w:val="Standard"/>
+    <w:link w:val="berschrift3Zchn"/>
+    <w:uiPriority w:val="9"/>
+    <w:unhideWhenUsed/>
+    <w:qFormat/>
+    <w:rsid w:val="00002FEC"/>
+    <w:pPr>
+      <w:keepNext/>
+      <w:keepLines/>
+      <w:spacing w:before="40"/>
+      <w:outlineLvl w:val="2"/>
+    </w:pPr>
+    <w:rPr>
+      <w:rFonts w:asciiTheme="majorHAnsi" w:eastAsiaTheme="majorEastAsia" w:hAnsiTheme="majorHAnsi" w:cstheme="majorBidi"/>
+      <w:color w:val="1F3763" w:themeColor="accent1" w:themeShade="7F"/>
+      <w:sz w:val="24"/>
+      <w:szCs w:val="24"/>
+    </w:rPr>
+  </w:style>
   <w:style w:type="paragraph" w:styleId="berschrift4">
     <w:name w:val="heading 4"/>
     <w:basedOn w:val="Standard"/>
@@ -3475,6 +3508,20 @@
       <w:u w:val="single"/>
     </w:rPr>
   </w:style>
+  <w:style w:type="character" w:customStyle="1" w:styleId="berschrift3Zchn">
+    <w:name w:val="Überschrift 3 Zchn"/>
+    <w:basedOn w:val="Absatz-Standardschriftart"/>
+    <w:link w:val="berschrift3"/>
+    <w:uiPriority w:val="9"/>
+    <w:rsid w:val="00002FEC"/>
+    <w:rPr>
+      <w:rFonts w:asciiTheme="majorHAnsi" w:eastAsiaTheme="majorEastAsia" w:hAnsiTheme="majorHAnsi" w:cstheme="majorBidi"/>
+      <w:color w:val="1F3763" w:themeColor="accent1" w:themeShade="7F"/>
+      <w:sz w:val="24"/>
+      <w:szCs w:val="24"/>
+      <w:lang w:val="de-DE"/>
+    </w:rPr>
+  </w:style>
 </w:styles>
 </file>
 
@@ -3774,21 +3821,6 @@
 </file>
 
 <file path=customXml/item1.xml><?xml version="1.0" encoding="utf-8"?>
-<p:properties xmlns:p="http://schemas.microsoft.com/office/2006/metadata/properties" xmlns:xsi="http://www.w3.org/2001/XMLSchema-instance" xmlns:pc="http://schemas.microsoft.com/office/infopath/2007/PartnerControls">
-  <documentManagement/>
-</p:properties>
-</file>
-
-<file path=customXml/item2.xml><?xml version="1.0" encoding="utf-8"?>
-<?mso-contentType ?>
-<FormTemplates xmlns="http://schemas.microsoft.com/sharepoint/v3/contenttype/forms">
-  <Display>DocumentLibraryForm</Display>
-  <Edit>DocumentLibraryForm</Edit>
-  <New>DocumentLibraryForm</New>
-</FormTemplates>
-</file>
-
-<file path=customXml/item3.xml><?xml version="1.0" encoding="utf-8"?>
 <ct:contentTypeSchema xmlns:ct="http://schemas.microsoft.com/office/2006/metadata/contentType" xmlns:ma="http://schemas.microsoft.com/office/2006/metadata/properties/metaAttributes" ct:_="" ma:_="" ma:contentTypeName="Dokument" ma:contentTypeID="0x010100251B4F3DD99F1A47BE1DD03CB1521E4A" ma:contentTypeVersion="10" ma:contentTypeDescription="Ein neues Dokument erstellen." ma:contentTypeScope="" ma:versionID="6be933c634e264c486d21b0448a5e113">
   <xsd:schema xmlns:xsd="http://www.w3.org/2001/XMLSchema" xmlns:xs="http://www.w3.org/2001/XMLSchema" xmlns:p="http://schemas.microsoft.com/office/2006/metadata/properties" xmlns:ns3="e89c874b-4c9d-4087-99ab-3f42432656f5" xmlns:ns4="9bf1a295-e891-43fa-8f6d-f0b9c9c6e192" targetNamespace="http://schemas.microsoft.com/office/2006/metadata/properties" ma:root="true" ma:fieldsID="7d27f8cba903675874e01989a6ca18cc" ns3:_="" ns4:_="">
     <xsd:import namespace="e89c874b-4c9d-4087-99ab-3f42432656f5"/>
@@ -3991,24 +4023,22 @@
 </ct:contentTypeSchema>
 </file>
 
-<file path=customXml/itemProps1.xml><?xml version="1.0" encoding="utf-8"?>
-<ds:datastoreItem xmlns:ds="http://schemas.openxmlformats.org/officeDocument/2006/customXml" ds:itemID="{87C6A610-C1F5-44E8-89D7-1B1E190810E0}">
-  <ds:schemaRefs>
-    <ds:schemaRef ds:uri="http://schemas.microsoft.com/office/2006/metadata/properties"/>
-    <ds:schemaRef ds:uri="http://schemas.microsoft.com/office/infopath/2007/PartnerControls"/>
-  </ds:schemaRefs>
-</ds:datastoreItem>
+<file path=customXml/item2.xml><?xml version="1.0" encoding="utf-8"?>
+<?mso-contentType ?>
+<FormTemplates xmlns="http://schemas.microsoft.com/sharepoint/v3/contenttype/forms">
+  <Display>DocumentLibraryForm</Display>
+  <Edit>DocumentLibraryForm</Edit>
+  <New>DocumentLibraryForm</New>
+</FormTemplates>
 </file>
 
-<file path=customXml/itemProps2.xml><?xml version="1.0" encoding="utf-8"?>
-<ds:datastoreItem xmlns:ds="http://schemas.openxmlformats.org/officeDocument/2006/customXml" ds:itemID="{CF9DB751-DB28-445D-B91B-E5C5D3DB1AEC}">
-  <ds:schemaRefs>
-    <ds:schemaRef ds:uri="http://schemas.microsoft.com/sharepoint/v3/contenttype/forms"/>
-  </ds:schemaRefs>
-</ds:datastoreItem>
+<file path=customXml/item3.xml><?xml version="1.0" encoding="utf-8"?>
+<p:properties xmlns:p="http://schemas.microsoft.com/office/2006/metadata/properties" xmlns:xsi="http://www.w3.org/2001/XMLSchema-instance" xmlns:pc="http://schemas.microsoft.com/office/infopath/2007/PartnerControls">
+  <documentManagement/>
+</p:properties>
 </file>
 
-<file path=customXml/itemProps3.xml><?xml version="1.0" encoding="utf-8"?>
+<file path=customXml/itemProps1.xml><?xml version="1.0" encoding="utf-8"?>
 <ds:datastoreItem xmlns:ds="http://schemas.openxmlformats.org/officeDocument/2006/customXml" ds:itemID="{240405AE-F204-4EE9-9433-90B04D57F312}">
   <ds:schemaRefs>
     <ds:schemaRef ds:uri="http://schemas.microsoft.com/office/2006/metadata/contentType"/>
@@ -4025,4 +4055,21 @@
     <ds:schemaRef ds:uri="http://schemas.microsoft.com/internal/obd"/>
   </ds:schemaRefs>
 </ds:datastoreItem>
+</file>
+
+<file path=customXml/itemProps2.xml><?xml version="1.0" encoding="utf-8"?>
+<ds:datastoreItem xmlns:ds="http://schemas.openxmlformats.org/officeDocument/2006/customXml" ds:itemID="{CF9DB751-DB28-445D-B91B-E5C5D3DB1AEC}">
+  <ds:schemaRefs>
+    <ds:schemaRef ds:uri="http://schemas.microsoft.com/sharepoint/v3/contenttype/forms"/>
+  </ds:schemaRefs>
+</ds:datastoreItem>
+</file>
+
+<file path=customXml/itemProps3.xml><?xml version="1.0" encoding="utf-8"?>
+<ds:datastoreItem xmlns:ds="http://schemas.openxmlformats.org/officeDocument/2006/customXml" ds:itemID="{87C6A610-C1F5-44E8-89D7-1B1E190810E0}">
+  <ds:schemaRefs>
+    <ds:schemaRef ds:uri="http://schemas.microsoft.com/office/2006/metadata/properties"/>
+    <ds:schemaRef ds:uri="http://schemas.microsoft.com/office/infopath/2007/PartnerControls"/>
+  </ds:schemaRefs>
+</ds:datastoreItem>
 </file>
</xml_diff>

<commit_message>
Added Password for Employee
</commit_message>
<xml_diff>
--- a/Documentation/Dokumentation.docx
+++ b/Documentation/Dokumentation.docx
@@ -204,7 +204,13 @@
     </w:p>
     <w:p>
       <w:r>
-        <w:t xml:space="preserve">Das Konsolenprogramm Gira wird erweitert. In GiraV2 kann der Nutzer nun Tickets in einem Grafischen User-Interface verwalten. Nutzer, Tickets und weiteres werden in Dateien gespeichert, nicht wie in GiraV1, wo man alles bei jedem Programmstart wieder erstellen muss. </w:t>
+        <w:t>Das Konsolenprogramm Gira wird erweitert.</w:t>
+      </w:r>
+      <w:r>
+        <w:t xml:space="preserve"> </w:t>
+      </w:r>
+      <w:r>
+        <w:t xml:space="preserve">Nutzer, Tickets und weiteres werden in Dateien gespeichert, nicht wie in GiraV1, wo man alles bei jedem Programmstart wieder erstellen muss. </w:t>
       </w:r>
       <w:r>
         <w:t>Zudem sollten alle Pfade für Log, sowie Ticket &amp; User Dateien in einer Config-Datei gespeichert werden.</w:t>
@@ -214,12 +220,12 @@
       <w:pPr>
         <w:pStyle w:val="berschrift3"/>
         <w:rPr>
-          <w:lang w:val="it-IT"/>
-        </w:rPr>
-      </w:pPr>
-      <w:r>
-        <w:rPr>
-          <w:lang w:val="it-IT"/>
+          <w:lang w:val="de-CH"/>
+        </w:rPr>
+      </w:pPr>
+      <w:r>
+        <w:rPr>
+          <w:lang w:val="de-CH"/>
         </w:rPr>
         <w:t>Beschreibung GiraV1</w:t>
       </w:r>
@@ -1041,7 +1047,7 @@
         <w:noProof/>
         <w:sz w:val="28"/>
       </w:rPr>
-      <w:t>18.01.2021</w:t>
+      <w:t>25.01.2021</w:t>
     </w:r>
     <w:r>
       <w:rPr>
@@ -3821,6 +3827,21 @@
 </file>
 
 <file path=customXml/item1.xml><?xml version="1.0" encoding="utf-8"?>
+<p:properties xmlns:p="http://schemas.microsoft.com/office/2006/metadata/properties" xmlns:xsi="http://www.w3.org/2001/XMLSchema-instance" xmlns:pc="http://schemas.microsoft.com/office/infopath/2007/PartnerControls">
+  <documentManagement/>
+</p:properties>
+</file>
+
+<file path=customXml/item2.xml><?xml version="1.0" encoding="utf-8"?>
+<?mso-contentType ?>
+<FormTemplates xmlns="http://schemas.microsoft.com/sharepoint/v3/contenttype/forms">
+  <Display>DocumentLibraryForm</Display>
+  <Edit>DocumentLibraryForm</Edit>
+  <New>DocumentLibraryForm</New>
+</FormTemplates>
+</file>
+
+<file path=customXml/item3.xml><?xml version="1.0" encoding="utf-8"?>
 <ct:contentTypeSchema xmlns:ct="http://schemas.microsoft.com/office/2006/metadata/contentType" xmlns:ma="http://schemas.microsoft.com/office/2006/metadata/properties/metaAttributes" ct:_="" ma:_="" ma:contentTypeName="Dokument" ma:contentTypeID="0x010100251B4F3DD99F1A47BE1DD03CB1521E4A" ma:contentTypeVersion="10" ma:contentTypeDescription="Ein neues Dokument erstellen." ma:contentTypeScope="" ma:versionID="6be933c634e264c486d21b0448a5e113">
   <xsd:schema xmlns:xsd="http://www.w3.org/2001/XMLSchema" xmlns:xs="http://www.w3.org/2001/XMLSchema" xmlns:p="http://schemas.microsoft.com/office/2006/metadata/properties" xmlns:ns3="e89c874b-4c9d-4087-99ab-3f42432656f5" xmlns:ns4="9bf1a295-e891-43fa-8f6d-f0b9c9c6e192" targetNamespace="http://schemas.microsoft.com/office/2006/metadata/properties" ma:root="true" ma:fieldsID="7d27f8cba903675874e01989a6ca18cc" ns3:_="" ns4:_="">
     <xsd:import namespace="e89c874b-4c9d-4087-99ab-3f42432656f5"/>
@@ -4023,22 +4044,24 @@
 </ct:contentTypeSchema>
 </file>
 
-<file path=customXml/item2.xml><?xml version="1.0" encoding="utf-8"?>
-<?mso-contentType ?>
-<FormTemplates xmlns="http://schemas.microsoft.com/sharepoint/v3/contenttype/forms">
-  <Display>DocumentLibraryForm</Display>
-  <Edit>DocumentLibraryForm</Edit>
-  <New>DocumentLibraryForm</New>
-</FormTemplates>
+<file path=customXml/itemProps1.xml><?xml version="1.0" encoding="utf-8"?>
+<ds:datastoreItem xmlns:ds="http://schemas.openxmlformats.org/officeDocument/2006/customXml" ds:itemID="{87C6A610-C1F5-44E8-89D7-1B1E190810E0}">
+  <ds:schemaRefs>
+    <ds:schemaRef ds:uri="http://schemas.microsoft.com/office/2006/metadata/properties"/>
+    <ds:schemaRef ds:uri="http://schemas.microsoft.com/office/infopath/2007/PartnerControls"/>
+  </ds:schemaRefs>
+</ds:datastoreItem>
 </file>
 
-<file path=customXml/item3.xml><?xml version="1.0" encoding="utf-8"?>
-<p:properties xmlns:p="http://schemas.microsoft.com/office/2006/metadata/properties" xmlns:xsi="http://www.w3.org/2001/XMLSchema-instance" xmlns:pc="http://schemas.microsoft.com/office/infopath/2007/PartnerControls">
-  <documentManagement/>
-</p:properties>
+<file path=customXml/itemProps2.xml><?xml version="1.0" encoding="utf-8"?>
+<ds:datastoreItem xmlns:ds="http://schemas.openxmlformats.org/officeDocument/2006/customXml" ds:itemID="{CF9DB751-DB28-445D-B91B-E5C5D3DB1AEC}">
+  <ds:schemaRefs>
+    <ds:schemaRef ds:uri="http://schemas.microsoft.com/sharepoint/v3/contenttype/forms"/>
+  </ds:schemaRefs>
+</ds:datastoreItem>
 </file>
 
-<file path=customXml/itemProps1.xml><?xml version="1.0" encoding="utf-8"?>
+<file path=customXml/itemProps3.xml><?xml version="1.0" encoding="utf-8"?>
 <ds:datastoreItem xmlns:ds="http://schemas.openxmlformats.org/officeDocument/2006/customXml" ds:itemID="{240405AE-F204-4EE9-9433-90B04D57F312}">
   <ds:schemaRefs>
     <ds:schemaRef ds:uri="http://schemas.microsoft.com/office/2006/metadata/contentType"/>
@@ -4055,21 +4078,4 @@
     <ds:schemaRef ds:uri="http://schemas.microsoft.com/internal/obd"/>
   </ds:schemaRefs>
 </ds:datastoreItem>
-</file>
-
-<file path=customXml/itemProps2.xml><?xml version="1.0" encoding="utf-8"?>
-<ds:datastoreItem xmlns:ds="http://schemas.openxmlformats.org/officeDocument/2006/customXml" ds:itemID="{CF9DB751-DB28-445D-B91B-E5C5D3DB1AEC}">
-  <ds:schemaRefs>
-    <ds:schemaRef ds:uri="http://schemas.microsoft.com/sharepoint/v3/contenttype/forms"/>
-  </ds:schemaRefs>
-</ds:datastoreItem>
-</file>
-
-<file path=customXml/itemProps3.xml><?xml version="1.0" encoding="utf-8"?>
-<ds:datastoreItem xmlns:ds="http://schemas.openxmlformats.org/officeDocument/2006/customXml" ds:itemID="{87C6A610-C1F5-44E8-89D7-1B1E190810E0}">
-  <ds:schemaRefs>
-    <ds:schemaRef ds:uri="http://schemas.microsoft.com/office/2006/metadata/properties"/>
-    <ds:schemaRef ds:uri="http://schemas.microsoft.com/office/infopath/2007/PartnerControls"/>
-  </ds:schemaRefs>
-</ds:datastoreItem>
 </file>
</xml_diff>